<commit_message>
Update TSX libraries to TSX 64.
</commit_message>
<xml_diff>
--- a/Seeing Analyzer/Seeing Analyzer Description.docx
+++ b/Seeing Analyzer/Seeing Analyzer Description.docx
@@ -1,6 +1,6 @@
 
 <file path=word/document.xml><?xml version="1.0" encoding="utf-8"?>
-<w:document xmlns:wpc="http://schemas.microsoft.com/office/word/2010/wordprocessingCanvas" xmlns:cx="http://schemas.microsoft.com/office/drawing/2014/chartex" xmlns:cx1="http://schemas.microsoft.com/office/drawing/2015/9/8/chartex" xmlns:cx2="http://schemas.microsoft.com/office/drawing/2015/10/21/chartex" xmlns:mc="http://schemas.openxmlformats.org/markup-compatibility/2006" xmlns:o="urn:schemas-microsoft-com:office:office" xmlns:r="http://schemas.openxmlformats.org/officeDocument/2006/relationships" xmlns:m="http://schemas.openxmlformats.org/officeDocument/2006/math" xmlns:v="urn:schemas-microsoft-com:vml" xmlns:wp14="http://schemas.microsoft.com/office/word/2010/wordprocessingDrawing" xmlns:wp="http://schemas.openxmlformats.org/drawingml/2006/wordprocessingDrawing" xmlns:w10="urn:schemas-microsoft-com:office:word" xmlns:w="http://schemas.openxmlformats.org/wordprocessingml/2006/main" xmlns:w14="http://schemas.microsoft.com/office/word/2010/wordml" xmlns:w15="http://schemas.microsoft.com/office/word/2012/wordml" xmlns:w16se="http://schemas.microsoft.com/office/word/2015/wordml/symex" xmlns:wpg="http://schemas.microsoft.com/office/word/2010/wordprocessingGroup" xmlns:wpi="http://schemas.microsoft.com/office/word/2010/wordprocessingInk" xmlns:wne="http://schemas.microsoft.com/office/word/2006/wordml" xmlns:wps="http://schemas.microsoft.com/office/word/2010/wordprocessingShape" mc:Ignorable="w14 w15 w16se wp14">
+<w:document xmlns:wpc="http://schemas.microsoft.com/office/word/2010/wordprocessingCanvas" xmlns:cx="http://schemas.microsoft.com/office/drawing/2014/chartex" xmlns:cx1="http://schemas.microsoft.com/office/drawing/2015/9/8/chartex" xmlns:cx2="http://schemas.microsoft.com/office/drawing/2015/10/21/chartex" xmlns:cx3="http://schemas.microsoft.com/office/drawing/2016/5/9/chartex" xmlns:cx4="http://schemas.microsoft.com/office/drawing/2016/5/10/chartex" xmlns:cx5="http://schemas.microsoft.com/office/drawing/2016/5/11/chartex" xmlns:cx6="http://schemas.microsoft.com/office/drawing/2016/5/12/chartex" xmlns:cx7="http://schemas.microsoft.com/office/drawing/2016/5/13/chartex" xmlns:cx8="http://schemas.microsoft.com/office/drawing/2016/5/14/chartex" xmlns:mc="http://schemas.openxmlformats.org/markup-compatibility/2006" xmlns:aink="http://schemas.microsoft.com/office/drawing/2016/ink" xmlns:am3d="http://schemas.microsoft.com/office/drawing/2017/model3d" xmlns:o="urn:schemas-microsoft-com:office:office" xmlns:r="http://schemas.openxmlformats.org/officeDocument/2006/relationships" xmlns:m="http://schemas.openxmlformats.org/officeDocument/2006/math" xmlns:v="urn:schemas-microsoft-com:vml" xmlns:wp14="http://schemas.microsoft.com/office/word/2010/wordprocessingDrawing" xmlns:wp="http://schemas.openxmlformats.org/drawingml/2006/wordprocessingDrawing" xmlns:w10="urn:schemas-microsoft-com:office:word" xmlns:w="http://schemas.openxmlformats.org/wordprocessingml/2006/main" xmlns:w14="http://schemas.microsoft.com/office/word/2010/wordml" xmlns:w15="http://schemas.microsoft.com/office/word/2012/wordml" xmlns:w16cex="http://schemas.microsoft.com/office/word/2018/wordml/cex" xmlns:w16cid="http://schemas.microsoft.com/office/word/2016/wordml/cid" xmlns:w16="http://schemas.microsoft.com/office/word/2018/wordml" xmlns:w16se="http://schemas.microsoft.com/office/word/2015/wordml/symex" xmlns:wpg="http://schemas.microsoft.com/office/word/2010/wordprocessingGroup" xmlns:wpi="http://schemas.microsoft.com/office/word/2010/wordprocessingInk" xmlns:wne="http://schemas.microsoft.com/office/word/2006/wordml" xmlns:wps="http://schemas.microsoft.com/office/word/2010/wordprocessingShape" mc:Ignorable="w14 w15 w16se w16cid w16 w16cex wp14">
   <w:body>
     <w:p>
       <w:pPr>
@@ -213,435 +213,1368 @@
           </wp:inline>
         </w:drawing>
       </w:r>
+    </w:p>
+    <w:p>
+      <w:pPr>
+        <w:autoSpaceDE w:val="0"/>
+        <w:autoSpaceDN w:val="0"/>
+        <w:adjustRightInd w:val="0"/>
+        <w:spacing w:after="0" w:line="240" w:lineRule="auto"/>
+        <w:rPr>
+          <w:rFonts w:ascii="Arial" w:hAnsi="Arial" w:cs="Arial"/>
+          <w:sz w:val="20"/>
+          <w:szCs w:val="20"/>
+          <w:highlight w:val="white"/>
+        </w:rPr>
+      </w:pPr>
+    </w:p>
+    <w:p>
+      <w:pPr>
+        <w:autoSpaceDE w:val="0"/>
+        <w:autoSpaceDN w:val="0"/>
+        <w:adjustRightInd w:val="0"/>
+        <w:spacing w:after="0" w:line="240" w:lineRule="auto"/>
+        <w:rPr>
+          <w:rFonts w:ascii="Arial" w:hAnsi="Arial" w:cs="Arial"/>
+          <w:color w:val="000000"/>
+          <w:sz w:val="20"/>
+          <w:szCs w:val="20"/>
+          <w:highlight w:val="white"/>
+        </w:rPr>
+      </w:pPr>
+      <w:r>
+        <w:rPr>
+          <w:rFonts w:ascii="Arial" w:hAnsi="Arial" w:cs="Arial"/>
+          <w:color w:val="000000"/>
+          <w:sz w:val="20"/>
+          <w:szCs w:val="20"/>
+          <w:highlight w:val="white"/>
+        </w:rPr>
+        <w:t xml:space="preserve">Requirements:  </w:t>
+      </w:r>
+    </w:p>
+    <w:p>
+      <w:pPr>
+        <w:autoSpaceDE w:val="0"/>
+        <w:autoSpaceDN w:val="0"/>
+        <w:adjustRightInd w:val="0"/>
+        <w:spacing w:after="0" w:line="240" w:lineRule="auto"/>
+        <w:rPr>
+          <w:rFonts w:ascii="Arial" w:hAnsi="Arial" w:cs="Arial"/>
+          <w:color w:val="000000"/>
+          <w:sz w:val="20"/>
+          <w:szCs w:val="20"/>
+          <w:highlight w:val="white"/>
+        </w:rPr>
+      </w:pPr>
+    </w:p>
+    <w:p>
+      <w:pPr>
+        <w:autoSpaceDE w:val="0"/>
+        <w:autoSpaceDN w:val="0"/>
+        <w:adjustRightInd w:val="0"/>
+        <w:spacing w:after="0" w:line="240" w:lineRule="auto"/>
+        <w:rPr>
+          <w:rFonts w:ascii="Arial" w:hAnsi="Arial" w:cs="Arial"/>
+          <w:color w:val="000000"/>
+          <w:sz w:val="20"/>
+          <w:szCs w:val="20"/>
+          <w:highlight w:val="white"/>
+        </w:rPr>
+      </w:pPr>
+      <w:r>
+        <w:rPr>
+          <w:rFonts w:ascii="Arial" w:hAnsi="Arial" w:cs="Arial"/>
+          <w:color w:val="000000"/>
+          <w:sz w:val="20"/>
+          <w:szCs w:val="20"/>
+          <w:highlight w:val="white"/>
+        </w:rPr>
+        <w:t>Seeing Analyzer</w:t>
+      </w:r>
+      <w:r>
+        <w:rPr>
+          <w:rFonts w:ascii="Arial" w:hAnsi="Arial" w:cs="Arial"/>
+          <w:color w:val="000000"/>
+          <w:sz w:val="20"/>
+          <w:szCs w:val="20"/>
+          <w:highlight w:val="white"/>
+        </w:rPr>
+        <w:t xml:space="preserve"> is a Windows Forms executable, written in Visual Basic.  The application runs as a</w:t>
+      </w:r>
+      <w:r>
+        <w:rPr>
+          <w:rFonts w:ascii="Arial" w:hAnsi="Arial" w:cs="Arial"/>
+          <w:color w:val="000000"/>
+          <w:sz w:val="20"/>
+          <w:szCs w:val="20"/>
+          <w:highlight w:val="white"/>
+        </w:rPr>
+        <w:t>n</w:t>
+      </w:r>
+      <w:r>
+        <w:rPr>
+          <w:rFonts w:ascii="Arial" w:hAnsi="Arial" w:cs="Arial"/>
+          <w:color w:val="000000"/>
+          <w:sz w:val="20"/>
+          <w:szCs w:val="20"/>
+          <w:highlight w:val="white"/>
+        </w:rPr>
+        <w:t xml:space="preserve"> uncertified, standalone application under Windows 7, 8 and 10</w:t>
+      </w:r>
+      <w:r>
+        <w:rPr>
+          <w:rFonts w:ascii="Arial" w:hAnsi="Arial" w:cs="Arial"/>
+          <w:color w:val="000000"/>
+          <w:sz w:val="20"/>
+          <w:szCs w:val="20"/>
+          <w:highlight w:val="white"/>
+        </w:rPr>
+        <w:t>.  The application uses the TSX Camera Add On capability.</w:t>
+      </w:r>
+    </w:p>
+    <w:p>
+      <w:pPr>
+        <w:autoSpaceDE w:val="0"/>
+        <w:autoSpaceDN w:val="0"/>
+        <w:adjustRightInd w:val="0"/>
+        <w:spacing w:after="0" w:line="240" w:lineRule="auto"/>
+        <w:rPr>
+          <w:rFonts w:ascii="Arial" w:hAnsi="Arial" w:cs="Arial"/>
+          <w:color w:val="000000"/>
+          <w:sz w:val="20"/>
+          <w:szCs w:val="20"/>
+          <w:highlight w:val="white"/>
+        </w:rPr>
+      </w:pPr>
+    </w:p>
+    <w:p>
+      <w:pPr>
+        <w:autoSpaceDE w:val="0"/>
+        <w:autoSpaceDN w:val="0"/>
+        <w:adjustRightInd w:val="0"/>
+        <w:spacing w:after="0" w:line="240" w:lineRule="auto"/>
+        <w:rPr>
+          <w:rFonts w:ascii="Arial" w:hAnsi="Arial" w:cs="Arial"/>
+          <w:color w:val="000000"/>
+          <w:sz w:val="20"/>
+          <w:szCs w:val="20"/>
+          <w:highlight w:val="white"/>
+        </w:rPr>
+      </w:pPr>
+      <w:r>
+        <w:rPr>
+          <w:rFonts w:ascii="Arial" w:hAnsi="Arial" w:cs="Arial"/>
+          <w:color w:val="000000"/>
+          <w:sz w:val="20"/>
+          <w:szCs w:val="20"/>
+          <w:highlight w:val="white"/>
+        </w:rPr>
+        <w:t xml:space="preserve">Installation:  </w:t>
+      </w:r>
+    </w:p>
+    <w:p>
+      <w:pPr>
+        <w:autoSpaceDE w:val="0"/>
+        <w:autoSpaceDN w:val="0"/>
+        <w:adjustRightInd w:val="0"/>
+        <w:spacing w:after="0" w:line="240" w:lineRule="auto"/>
+        <w:rPr>
+          <w:rFonts w:ascii="Arial" w:hAnsi="Arial" w:cs="Arial"/>
+          <w:color w:val="000000"/>
+          <w:sz w:val="20"/>
+          <w:szCs w:val="20"/>
+          <w:highlight w:val="white"/>
+        </w:rPr>
+      </w:pPr>
+    </w:p>
+    <w:p>
+      <w:pPr>
+        <w:autoSpaceDE w:val="0"/>
+        <w:autoSpaceDN w:val="0"/>
+        <w:adjustRightInd w:val="0"/>
+        <w:spacing w:after="0" w:line="240" w:lineRule="auto"/>
+        <w:rPr>
+          <w:rFonts w:ascii="Arial" w:hAnsi="Arial" w:cs="Arial"/>
+          <w:color w:val="000000"/>
+          <w:sz w:val="20"/>
+          <w:szCs w:val="20"/>
+          <w:highlight w:val="white"/>
+        </w:rPr>
+      </w:pPr>
+      <w:r>
+        <w:rPr>
+          <w:rFonts w:ascii="Arial" w:hAnsi="Arial" w:cs="Arial"/>
+          <w:color w:val="000000"/>
+          <w:sz w:val="20"/>
+          <w:szCs w:val="20"/>
+          <w:highlight w:val="white"/>
+        </w:rPr>
+        <w:lastRenderedPageBreak/>
+        <w:t xml:space="preserve">Download the </w:t>
+      </w:r>
+      <w:r>
+        <w:rPr>
+          <w:rFonts w:ascii="Arial" w:hAnsi="Arial" w:cs="Arial"/>
+          <w:color w:val="000000"/>
+          <w:sz w:val="20"/>
+          <w:szCs w:val="20"/>
+          <w:highlight w:val="white"/>
+        </w:rPr>
+        <w:t>SeeingAnalyzer</w:t>
+      </w:r>
+      <w:r>
+        <w:rPr>
+          <w:rFonts w:ascii="Arial" w:hAnsi="Arial" w:cs="Arial"/>
+          <w:color w:val="000000"/>
+          <w:sz w:val="20"/>
+          <w:szCs w:val="20"/>
+          <w:highlight w:val="white"/>
+        </w:rPr>
+        <w:t>_Exe.zip and open.  Run the "Setup" application.  Upon completion, an application icon will have been added to the start menu under the c</w:t>
+      </w:r>
+      <w:r>
+        <w:rPr>
+          <w:rFonts w:ascii="Arial" w:hAnsi="Arial" w:cs="Arial"/>
+          <w:color w:val="000000"/>
+          <w:sz w:val="20"/>
+          <w:szCs w:val="20"/>
+          <w:highlight w:val="white"/>
+        </w:rPr>
+        <w:t>ategory "</w:t>
+      </w:r>
+      <w:proofErr w:type="spellStart"/>
+      <w:r>
+        <w:rPr>
+          <w:rFonts w:ascii="Arial" w:hAnsi="Arial" w:cs="Arial"/>
+          <w:color w:val="000000"/>
+          <w:sz w:val="20"/>
+          <w:szCs w:val="20"/>
+          <w:highlight w:val="white"/>
+        </w:rPr>
+        <w:t>TSXToolkit</w:t>
+      </w:r>
+      <w:proofErr w:type="spellEnd"/>
+      <w:r>
+        <w:rPr>
+          <w:rFonts w:ascii="Arial" w:hAnsi="Arial" w:cs="Arial"/>
+          <w:color w:val="000000"/>
+          <w:sz w:val="20"/>
+          <w:szCs w:val="20"/>
+          <w:highlight w:val="white"/>
+        </w:rPr>
+        <w:t xml:space="preserve">" with the name </w:t>
+      </w:r>
+      <w:r>
+        <w:rPr>
+          <w:rFonts w:ascii="Arial" w:hAnsi="Arial" w:cs="Arial"/>
+          <w:color w:val="000000"/>
+          <w:sz w:val="20"/>
+          <w:szCs w:val="20"/>
+          <w:highlight w:val="white"/>
+        </w:rPr>
+        <w:br/>
+        <w:t>“</w:t>
+      </w:r>
+      <w:r>
+        <w:rPr>
+          <w:rFonts w:ascii="Arial" w:hAnsi="Arial" w:cs="Arial"/>
+          <w:color w:val="000000"/>
+          <w:sz w:val="20"/>
+          <w:szCs w:val="20"/>
+          <w:highlight w:val="white"/>
+        </w:rPr>
+        <w:t>Seeing Analyzer</w:t>
+      </w:r>
+      <w:r>
+        <w:rPr>
+          <w:rFonts w:ascii="Arial" w:hAnsi="Arial" w:cs="Arial"/>
+          <w:color w:val="000000"/>
+          <w:sz w:val="20"/>
+          <w:szCs w:val="20"/>
+          <w:highlight w:val="white"/>
+        </w:rPr>
+        <w:t>".  This application can be pinned to the Start if desired.</w:t>
+      </w:r>
+    </w:p>
+    <w:p>
+      <w:pPr>
+        <w:autoSpaceDE w:val="0"/>
+        <w:autoSpaceDN w:val="0"/>
+        <w:adjustRightInd w:val="0"/>
+        <w:spacing w:after="0" w:line="240" w:lineRule="auto"/>
+        <w:rPr>
+          <w:rFonts w:ascii="Arial" w:hAnsi="Arial" w:cs="Arial"/>
+          <w:color w:val="000000"/>
+          <w:sz w:val="20"/>
+          <w:szCs w:val="20"/>
+          <w:highlight w:val="white"/>
+        </w:rPr>
+      </w:pPr>
+    </w:p>
+    <w:p>
+      <w:pPr>
+        <w:autoSpaceDE w:val="0"/>
+        <w:autoSpaceDN w:val="0"/>
+        <w:adjustRightInd w:val="0"/>
+        <w:spacing w:after="0" w:line="240" w:lineRule="auto"/>
+        <w:rPr>
+          <w:rFonts w:ascii="Arial" w:hAnsi="Arial" w:cs="Arial"/>
+          <w:color w:val="000000"/>
+          <w:sz w:val="20"/>
+          <w:szCs w:val="20"/>
+          <w:highlight w:val="white"/>
+        </w:rPr>
+      </w:pPr>
+      <w:r>
+        <w:rPr>
+          <w:rFonts w:ascii="Arial" w:hAnsi="Arial" w:cs="Arial"/>
+          <w:color w:val="000000"/>
+          <w:sz w:val="20"/>
+          <w:szCs w:val="20"/>
+          <w:highlight w:val="white"/>
+        </w:rPr>
+        <w:t xml:space="preserve">Operation:  </w:t>
+      </w:r>
+    </w:p>
+    <w:p>
+      <w:pPr>
+        <w:autoSpaceDE w:val="0"/>
+        <w:autoSpaceDN w:val="0"/>
+        <w:adjustRightInd w:val="0"/>
+        <w:spacing w:after="0" w:line="240" w:lineRule="auto"/>
+        <w:rPr>
+          <w:rFonts w:ascii="Arial" w:hAnsi="Arial" w:cs="Arial"/>
+          <w:color w:val="000000"/>
+          <w:sz w:val="20"/>
+          <w:szCs w:val="20"/>
+          <w:highlight w:val="white"/>
+        </w:rPr>
+      </w:pPr>
+    </w:p>
+    <w:p>
+      <w:pPr>
+        <w:autoSpaceDE w:val="0"/>
+        <w:autoSpaceDN w:val="0"/>
+        <w:adjustRightInd w:val="0"/>
+        <w:spacing w:after="0" w:line="240" w:lineRule="auto"/>
+        <w:rPr>
+          <w:rFonts w:ascii="Arial" w:hAnsi="Arial" w:cs="Arial"/>
+          <w:sz w:val="20"/>
+          <w:szCs w:val="20"/>
+          <w:highlight w:val="white"/>
+        </w:rPr>
+      </w:pPr>
+      <w:r>
+        <w:rPr>
+          <w:rFonts w:ascii="Arial" w:hAnsi="Arial" w:cs="Arial"/>
+          <w:sz w:val="20"/>
+          <w:szCs w:val="20"/>
+          <w:highlight w:val="white"/>
+        </w:rPr>
+        <w:t>The current image in TSX is activated and FITS information acquired.  The image is then sent through image link to compute WCS information for each star.  The results are sorted by magnitude, averaged, seeing estimated and results displayed.</w:t>
+      </w:r>
+    </w:p>
+    <w:p>
+      <w:pPr>
+        <w:autoSpaceDE w:val="0"/>
+        <w:autoSpaceDN w:val="0"/>
+        <w:adjustRightInd w:val="0"/>
+        <w:spacing w:after="0" w:line="240" w:lineRule="auto"/>
+        <w:rPr>
+          <w:rFonts w:ascii="Arial" w:hAnsi="Arial" w:cs="Arial"/>
+          <w:color w:val="000000"/>
+          <w:sz w:val="20"/>
+          <w:szCs w:val="20"/>
+          <w:highlight w:val="white"/>
+        </w:rPr>
+      </w:pPr>
+    </w:p>
+    <w:p>
+      <w:pPr>
+        <w:autoSpaceDE w:val="0"/>
+        <w:autoSpaceDN w:val="0"/>
+        <w:adjustRightInd w:val="0"/>
+        <w:spacing w:after="0" w:line="240" w:lineRule="auto"/>
+        <w:rPr>
+          <w:rFonts w:ascii="Arial" w:hAnsi="Arial" w:cs="Arial"/>
+          <w:color w:val="000000"/>
+          <w:sz w:val="20"/>
+          <w:szCs w:val="20"/>
+          <w:highlight w:val="white"/>
+        </w:rPr>
+      </w:pPr>
+      <w:r>
+        <w:rPr>
+          <w:rFonts w:ascii="Arial" w:hAnsi="Arial" w:cs="Arial"/>
+          <w:color w:val="000000"/>
+          <w:sz w:val="20"/>
+          <w:szCs w:val="20"/>
+          <w:highlight w:val="white"/>
+        </w:rPr>
+        <w:t xml:space="preserve">Support:  </w:t>
+      </w:r>
+    </w:p>
+    <w:p>
+      <w:pPr>
+        <w:autoSpaceDE w:val="0"/>
+        <w:autoSpaceDN w:val="0"/>
+        <w:adjustRightInd w:val="0"/>
+        <w:spacing w:after="0" w:line="240" w:lineRule="auto"/>
+        <w:rPr>
+          <w:rFonts w:ascii="Arial" w:hAnsi="Arial" w:cs="Arial"/>
+          <w:color w:val="000000"/>
+          <w:sz w:val="20"/>
+          <w:szCs w:val="20"/>
+          <w:highlight w:val="white"/>
+        </w:rPr>
+      </w:pPr>
+    </w:p>
+    <w:p>
+      <w:pPr>
+        <w:autoSpaceDE w:val="0"/>
+        <w:autoSpaceDN w:val="0"/>
+        <w:adjustRightInd w:val="0"/>
+        <w:spacing w:after="0" w:line="240" w:lineRule="auto"/>
+        <w:rPr>
+          <w:rFonts w:ascii="Arial" w:hAnsi="Arial" w:cs="Arial"/>
+          <w:color w:val="000000"/>
+          <w:sz w:val="20"/>
+          <w:szCs w:val="20"/>
+        </w:rPr>
+      </w:pPr>
+      <w:r>
+        <w:rPr>
+          <w:rFonts w:ascii="Arial" w:hAnsi="Arial" w:cs="Arial"/>
+          <w:color w:val="000000"/>
+          <w:sz w:val="20"/>
+          <w:szCs w:val="20"/>
+          <w:highlight w:val="white"/>
+        </w:rPr>
+        <w:t xml:space="preserve">This application was written for the public domain and as such is unsupported. The developer wishes you his best and hopes everything works </w:t>
+      </w:r>
+      <w:proofErr w:type="gramStart"/>
+      <w:r>
+        <w:rPr>
+          <w:rFonts w:ascii="Arial" w:hAnsi="Arial" w:cs="Arial"/>
+          <w:color w:val="000000"/>
+          <w:sz w:val="20"/>
+          <w:szCs w:val="20"/>
+          <w:highlight w:val="white"/>
+        </w:rPr>
+        <w:t>out, but</w:t>
+      </w:r>
+      <w:proofErr w:type="gramEnd"/>
+      <w:r>
+        <w:rPr>
+          <w:rFonts w:ascii="Arial" w:hAnsi="Arial" w:cs="Arial"/>
+          <w:color w:val="000000"/>
+          <w:sz w:val="20"/>
+          <w:szCs w:val="20"/>
+          <w:highlight w:val="white"/>
+        </w:rPr>
+        <w:t xml:space="preserve"> recommends learning Visual Basic (it's really not hard and the tools are free from Microsoft) if you find a problem or want to add features.  The source is supplied as a Visual Studio project.</w:t>
+      </w:r>
+    </w:p>
+    <w:p>
+      <w:pPr>
+        <w:autoSpaceDE w:val="0"/>
+        <w:autoSpaceDN w:val="0"/>
+        <w:adjustRightInd w:val="0"/>
+        <w:spacing w:after="0" w:line="240" w:lineRule="auto"/>
+        <w:rPr>
+          <w:rFonts w:ascii="Arial" w:hAnsi="Arial" w:cs="Arial"/>
+          <w:color w:val="000000"/>
+          <w:sz w:val="20"/>
+          <w:szCs w:val="20"/>
+        </w:rPr>
+      </w:pPr>
+    </w:p>
+    <w:p>
+      <w:pPr>
+        <w:autoSpaceDE w:val="0"/>
+        <w:autoSpaceDN w:val="0"/>
+        <w:adjustRightInd w:val="0"/>
+        <w:spacing w:after="0" w:line="240" w:lineRule="auto"/>
+        <w:rPr>
+          <w:rFonts w:ascii="Arial" w:hAnsi="Arial" w:cs="Arial"/>
+          <w:color w:val="000000"/>
+          <w:sz w:val="20"/>
+          <w:szCs w:val="20"/>
+        </w:rPr>
+      </w:pPr>
+      <w:r>
+        <w:rPr>
+          <w:rFonts w:ascii="Arial" w:hAnsi="Arial" w:cs="Arial"/>
+          <w:color w:val="000000"/>
+          <w:sz w:val="20"/>
+          <w:szCs w:val="20"/>
+        </w:rPr>
+        <w:t>Instructions</w:t>
+      </w:r>
+    </w:p>
+    <w:p>
+      <w:pPr>
+        <w:autoSpaceDE w:val="0"/>
+        <w:autoSpaceDN w:val="0"/>
+        <w:adjustRightInd w:val="0"/>
+        <w:spacing w:after="0" w:line="240" w:lineRule="auto"/>
+        <w:rPr>
+          <w:rFonts w:ascii="Arial" w:hAnsi="Arial" w:cs="Arial"/>
+          <w:color w:val="000000"/>
+          <w:sz w:val="20"/>
+          <w:szCs w:val="20"/>
+        </w:rPr>
+      </w:pPr>
+    </w:p>
+    <w:p>
+      <w:pPr>
+        <w:autoSpaceDE w:val="0"/>
+        <w:autoSpaceDN w:val="0"/>
+        <w:adjustRightInd w:val="0"/>
+        <w:spacing w:after="0" w:line="240" w:lineRule="auto"/>
+        <w:rPr>
+          <w:rFonts w:ascii="Arial" w:hAnsi="Arial" w:cs="Arial"/>
+          <w:sz w:val="20"/>
+          <w:szCs w:val="20"/>
+        </w:rPr>
+      </w:pPr>
+      <w:r>
+        <w:rPr>
+          <w:rFonts w:ascii="Arial" w:hAnsi="Arial" w:cs="Arial"/>
+          <w:sz w:val="20"/>
+          <w:szCs w:val="20"/>
+        </w:rPr>
+        <w:t xml:space="preserve">This applet extracts atmospheric seeing qualities from a TSX image-linked </w:t>
+      </w:r>
+      <w:proofErr w:type="gramStart"/>
+      <w:r>
+        <w:rPr>
+          <w:rFonts w:ascii="Arial" w:hAnsi="Arial" w:cs="Arial"/>
+          <w:sz w:val="20"/>
+          <w:szCs w:val="20"/>
+        </w:rPr>
+        <w:t>picture,</w:t>
+      </w:r>
+      <w:r>
+        <w:rPr>
+          <w:rFonts w:ascii="Arial" w:hAnsi="Arial" w:cs="Arial"/>
+          <w:sz w:val="20"/>
+          <w:szCs w:val="20"/>
+        </w:rPr>
+        <w:t xml:space="preserve"> </w:t>
+      </w:r>
+      <w:r>
+        <w:rPr>
+          <w:rFonts w:ascii="Arial" w:hAnsi="Arial" w:cs="Arial"/>
+          <w:sz w:val="20"/>
+          <w:szCs w:val="20"/>
+        </w:rPr>
+        <w:t>and</w:t>
+      </w:r>
+      <w:proofErr w:type="gramEnd"/>
+      <w:r>
+        <w:rPr>
+          <w:rFonts w:ascii="Arial" w:hAnsi="Arial" w:cs="Arial"/>
+          <w:sz w:val="20"/>
+          <w:szCs w:val="20"/>
+        </w:rPr>
+        <w:t xml:space="preserve"> produces a graphical plot of the intensity for each star recognized in that image. This applet is based larg</w:t>
+      </w:r>
+      <w:r>
+        <w:rPr>
+          <w:rFonts w:ascii="Arial" w:hAnsi="Arial" w:cs="Arial"/>
+          <w:sz w:val="20"/>
+          <w:szCs w:val="20"/>
+        </w:rPr>
+        <w:t>e</w:t>
+      </w:r>
+      <w:r>
+        <w:rPr>
+          <w:rFonts w:ascii="Arial" w:hAnsi="Arial" w:cs="Arial"/>
+          <w:sz w:val="20"/>
+          <w:szCs w:val="20"/>
+        </w:rPr>
+        <w:t xml:space="preserve">ly on the work of Bruce </w:t>
+      </w:r>
+      <w:proofErr w:type="spellStart"/>
+      <w:r>
+        <w:rPr>
+          <w:rFonts w:ascii="Arial" w:hAnsi="Arial" w:cs="Arial"/>
+          <w:sz w:val="20"/>
+          <w:szCs w:val="20"/>
+        </w:rPr>
+        <w:t>MacEvoy</w:t>
+      </w:r>
+      <w:proofErr w:type="spellEnd"/>
+    </w:p>
+    <w:p>
+      <w:pPr>
+        <w:autoSpaceDE w:val="0"/>
+        <w:autoSpaceDN w:val="0"/>
+        <w:adjustRightInd w:val="0"/>
+        <w:spacing w:after="0" w:line="240" w:lineRule="auto"/>
+        <w:rPr>
+          <w:rFonts w:ascii="Arial" w:hAnsi="Arial" w:cs="Arial"/>
+          <w:sz w:val="20"/>
+          <w:szCs w:val="20"/>
+        </w:rPr>
+      </w:pPr>
+    </w:p>
+    <w:p>
+      <w:pPr>
+        <w:autoSpaceDE w:val="0"/>
+        <w:autoSpaceDN w:val="0"/>
+        <w:adjustRightInd w:val="0"/>
+        <w:spacing w:after="0" w:line="240" w:lineRule="auto"/>
+        <w:rPr>
+          <w:rFonts w:ascii="Arial" w:hAnsi="Arial" w:cs="Arial"/>
+          <w:sz w:val="20"/>
+          <w:szCs w:val="20"/>
+        </w:rPr>
+      </w:pPr>
+      <w:r>
+        <w:rPr>
+          <w:rFonts w:ascii="Arial" w:hAnsi="Arial" w:cs="Arial"/>
+          <w:sz w:val="20"/>
+          <w:szCs w:val="20"/>
+        </w:rPr>
+        <w:t xml:space="preserve"> www.handprint.com/ASTRO/seeing1.html and www.handprint.com/ASTRO/seeing2.html</w:t>
+      </w:r>
+    </w:p>
+    <w:p>
+      <w:pPr>
+        <w:autoSpaceDE w:val="0"/>
+        <w:autoSpaceDN w:val="0"/>
+        <w:adjustRightInd w:val="0"/>
+        <w:spacing w:after="0" w:line="240" w:lineRule="auto"/>
+        <w:rPr>
+          <w:rFonts w:ascii="Arial" w:hAnsi="Arial" w:cs="Arial"/>
+          <w:sz w:val="20"/>
+          <w:szCs w:val="20"/>
+        </w:rPr>
+      </w:pPr>
+    </w:p>
+    <w:p>
+      <w:pPr>
+        <w:autoSpaceDE w:val="0"/>
+        <w:autoSpaceDN w:val="0"/>
+        <w:adjustRightInd w:val="0"/>
+        <w:spacing w:after="0" w:line="240" w:lineRule="auto"/>
+        <w:rPr>
+          <w:rFonts w:ascii="Arial" w:hAnsi="Arial" w:cs="Arial"/>
+          <w:sz w:val="20"/>
+          <w:szCs w:val="20"/>
+        </w:rPr>
+      </w:pPr>
+      <w:r>
+        <w:rPr>
+          <w:rFonts w:ascii="Arial" w:hAnsi="Arial" w:cs="Arial"/>
+          <w:sz w:val="20"/>
+          <w:szCs w:val="20"/>
+        </w:rPr>
+        <w:t xml:space="preserve">The Seeing qualities computed from the FITS information and image-linking are:  </w:t>
+      </w:r>
+    </w:p>
+    <w:p>
+      <w:pPr>
+        <w:autoSpaceDE w:val="0"/>
+        <w:autoSpaceDN w:val="0"/>
+        <w:adjustRightInd w:val="0"/>
+        <w:spacing w:after="0" w:line="240" w:lineRule="auto"/>
+        <w:rPr>
+          <w:rFonts w:ascii="Arial" w:hAnsi="Arial" w:cs="Arial"/>
+          <w:sz w:val="20"/>
+          <w:szCs w:val="20"/>
+        </w:rPr>
+      </w:pPr>
+    </w:p>
+    <w:p>
+      <w:pPr>
+        <w:autoSpaceDE w:val="0"/>
+        <w:autoSpaceDN w:val="0"/>
+        <w:adjustRightInd w:val="0"/>
+        <w:spacing w:after="0" w:line="240" w:lineRule="auto"/>
+        <w:rPr>
+          <w:rFonts w:ascii="Arial" w:hAnsi="Arial" w:cs="Arial"/>
+          <w:sz w:val="20"/>
+          <w:szCs w:val="20"/>
+        </w:rPr>
+      </w:pPr>
+      <w:r>
+        <w:rPr>
+          <w:rFonts w:ascii="Arial" w:hAnsi="Arial" w:cs="Arial"/>
+          <w:sz w:val="20"/>
+          <w:szCs w:val="20"/>
+        </w:rPr>
+        <w:t xml:space="preserve">  1. Resolution of camera in arcsecs (based on telescope and camera parameters)  </w:t>
+      </w:r>
+    </w:p>
+    <w:p>
+      <w:pPr>
+        <w:autoSpaceDE w:val="0"/>
+        <w:autoSpaceDN w:val="0"/>
+        <w:adjustRightInd w:val="0"/>
+        <w:spacing w:after="0" w:line="240" w:lineRule="auto"/>
+        <w:rPr>
+          <w:rFonts w:ascii="Arial" w:hAnsi="Arial" w:cs="Arial"/>
+          <w:sz w:val="20"/>
+          <w:szCs w:val="20"/>
+        </w:rPr>
+      </w:pPr>
+      <w:r>
+        <w:rPr>
+          <w:rFonts w:ascii="Arial" w:hAnsi="Arial" w:cs="Arial"/>
+          <w:sz w:val="20"/>
+          <w:szCs w:val="20"/>
+        </w:rPr>
+        <w:t xml:space="preserve">  2. Airy disk in arcsec (based on telescope and camera parameters)  </w:t>
+      </w:r>
+    </w:p>
+    <w:p>
+      <w:pPr>
+        <w:autoSpaceDE w:val="0"/>
+        <w:autoSpaceDN w:val="0"/>
+        <w:adjustRightInd w:val="0"/>
+        <w:spacing w:after="0" w:line="240" w:lineRule="auto"/>
+        <w:rPr>
+          <w:rFonts w:ascii="Arial" w:hAnsi="Arial" w:cs="Arial"/>
+          <w:sz w:val="20"/>
+          <w:szCs w:val="20"/>
+        </w:rPr>
+      </w:pPr>
+      <w:r>
+        <w:rPr>
+          <w:rFonts w:ascii="Arial" w:hAnsi="Arial" w:cs="Arial"/>
+          <w:sz w:val="20"/>
+          <w:szCs w:val="20"/>
+        </w:rPr>
+        <w:t xml:space="preserve">  3. Seeing in arcsec (based on resolution and average FWHM of image stars)  </w:t>
+      </w:r>
+    </w:p>
+    <w:p>
+      <w:pPr>
+        <w:autoSpaceDE w:val="0"/>
+        <w:autoSpaceDN w:val="0"/>
+        <w:adjustRightInd w:val="0"/>
+        <w:spacing w:after="0" w:line="240" w:lineRule="auto"/>
+        <w:rPr>
+          <w:rFonts w:ascii="Arial" w:hAnsi="Arial" w:cs="Arial"/>
+          <w:sz w:val="20"/>
+          <w:szCs w:val="20"/>
+        </w:rPr>
+      </w:pPr>
+      <w:r>
+        <w:rPr>
+          <w:rFonts w:ascii="Arial" w:hAnsi="Arial" w:cs="Arial"/>
+          <w:sz w:val="20"/>
+          <w:szCs w:val="20"/>
+        </w:rPr>
+        <w:t xml:space="preserve">  4. Seeing Class based on Seeing and Aperture </w:t>
+      </w:r>
+    </w:p>
+    <w:p>
+      <w:pPr>
+        <w:autoSpaceDE w:val="0"/>
+        <w:autoSpaceDN w:val="0"/>
+        <w:adjustRightInd w:val="0"/>
+        <w:spacing w:after="0" w:line="240" w:lineRule="auto"/>
+        <w:rPr>
+          <w:rFonts w:ascii="Arial" w:hAnsi="Arial" w:cs="Arial"/>
+          <w:sz w:val="20"/>
+          <w:szCs w:val="20"/>
+        </w:rPr>
+      </w:pPr>
+      <w:r>
+        <w:rPr>
+          <w:rFonts w:ascii="Arial" w:hAnsi="Arial" w:cs="Arial"/>
+          <w:sz w:val="20"/>
+          <w:szCs w:val="20"/>
+        </w:rPr>
+        <w:t xml:space="preserve">     (Environment Canada Seeing Forecast scale: http://weather.gc.ca/astro/seeing_e.html) </w:t>
+      </w:r>
+    </w:p>
+    <w:p>
+      <w:pPr>
+        <w:autoSpaceDE w:val="0"/>
+        <w:autoSpaceDN w:val="0"/>
+        <w:adjustRightInd w:val="0"/>
+        <w:spacing w:after="0" w:line="240" w:lineRule="auto"/>
+        <w:rPr>
+          <w:rFonts w:ascii="Arial" w:hAnsi="Arial" w:cs="Arial"/>
+          <w:sz w:val="20"/>
+          <w:szCs w:val="20"/>
+        </w:rPr>
+      </w:pPr>
+    </w:p>
+    <w:p>
+      <w:pPr>
+        <w:autoSpaceDE w:val="0"/>
+        <w:autoSpaceDN w:val="0"/>
+        <w:adjustRightInd w:val="0"/>
+        <w:spacing w:after="0" w:line="240" w:lineRule="auto"/>
+        <w:rPr>
+          <w:rFonts w:ascii="Arial" w:hAnsi="Arial" w:cs="Arial"/>
+          <w:sz w:val="20"/>
+          <w:szCs w:val="20"/>
+        </w:rPr>
+      </w:pPr>
+      <w:r>
+        <w:rPr>
+          <w:rFonts w:ascii="Arial" w:hAnsi="Arial" w:cs="Arial"/>
+          <w:sz w:val="20"/>
+          <w:szCs w:val="20"/>
+        </w:rPr>
+        <w:t xml:space="preserve">For each star in the recognized set (ordered by decreasing magnitude), a 3D graph </w:t>
+      </w:r>
+    </w:p>
+    <w:p>
+      <w:pPr>
+        <w:autoSpaceDE w:val="0"/>
+        <w:autoSpaceDN w:val="0"/>
+        <w:adjustRightInd w:val="0"/>
+        <w:spacing w:after="0" w:line="240" w:lineRule="auto"/>
+        <w:rPr>
+          <w:rFonts w:ascii="Arial" w:hAnsi="Arial" w:cs="Arial"/>
+          <w:sz w:val="20"/>
+          <w:szCs w:val="20"/>
+        </w:rPr>
+      </w:pPr>
+      <w:r>
+        <w:rPr>
+          <w:rFonts w:ascii="Arial" w:hAnsi="Arial" w:cs="Arial"/>
+          <w:sz w:val="20"/>
+          <w:szCs w:val="20"/>
+        </w:rPr>
+        <w:t xml:space="preserve">  of twice the FWHM area of the star, based on pixel intensity and displayed with </w:t>
+      </w:r>
+    </w:p>
+    <w:p>
+      <w:pPr>
+        <w:autoSpaceDE w:val="0"/>
+        <w:autoSpaceDN w:val="0"/>
+        <w:adjustRightInd w:val="0"/>
+        <w:spacing w:after="0" w:line="240" w:lineRule="auto"/>
+        <w:rPr>
+          <w:rFonts w:ascii="Arial" w:hAnsi="Arial" w:cs="Arial"/>
+          <w:sz w:val="20"/>
+          <w:szCs w:val="20"/>
+        </w:rPr>
+      </w:pPr>
+      <w:r>
+        <w:rPr>
+          <w:rFonts w:ascii="Arial" w:hAnsi="Arial" w:cs="Arial"/>
+          <w:sz w:val="20"/>
+          <w:szCs w:val="20"/>
+        </w:rPr>
+        <w:t xml:space="preserve">  the following parameters:  </w:t>
+      </w:r>
+    </w:p>
+    <w:p>
+      <w:pPr>
+        <w:autoSpaceDE w:val="0"/>
+        <w:autoSpaceDN w:val="0"/>
+        <w:adjustRightInd w:val="0"/>
+        <w:spacing w:after="0" w:line="240" w:lineRule="auto"/>
+        <w:rPr>
+          <w:rFonts w:ascii="Arial" w:hAnsi="Arial" w:cs="Arial"/>
+          <w:sz w:val="20"/>
+          <w:szCs w:val="20"/>
+        </w:rPr>
+      </w:pPr>
+    </w:p>
+    <w:p>
+      <w:pPr>
+        <w:autoSpaceDE w:val="0"/>
+        <w:autoSpaceDN w:val="0"/>
+        <w:adjustRightInd w:val="0"/>
+        <w:spacing w:after="0" w:line="240" w:lineRule="auto"/>
+        <w:rPr>
+          <w:rFonts w:ascii="Arial" w:hAnsi="Arial" w:cs="Arial"/>
+          <w:sz w:val="20"/>
+          <w:szCs w:val="20"/>
+        </w:rPr>
+      </w:pPr>
+      <w:r>
+        <w:rPr>
+          <w:rFonts w:ascii="Arial" w:hAnsi="Arial" w:cs="Arial"/>
+          <w:sz w:val="20"/>
+          <w:szCs w:val="20"/>
+        </w:rPr>
+        <w:t xml:space="preserve">  1. Relative instrument magnitude  </w:t>
+      </w:r>
+    </w:p>
+    <w:p>
+      <w:pPr>
+        <w:autoSpaceDE w:val="0"/>
+        <w:autoSpaceDN w:val="0"/>
+        <w:adjustRightInd w:val="0"/>
+        <w:spacing w:after="0" w:line="240" w:lineRule="auto"/>
+        <w:rPr>
+          <w:rFonts w:ascii="Arial" w:hAnsi="Arial" w:cs="Arial"/>
+          <w:sz w:val="20"/>
+          <w:szCs w:val="20"/>
+        </w:rPr>
+      </w:pPr>
+      <w:r>
+        <w:rPr>
+          <w:rFonts w:ascii="Arial" w:hAnsi="Arial" w:cs="Arial"/>
+          <w:sz w:val="20"/>
+          <w:szCs w:val="20"/>
+        </w:rPr>
+        <w:t xml:space="preserve">  2. FWHM (as computed by in pixels)  </w:t>
+      </w:r>
+    </w:p>
+    <w:p>
+      <w:pPr>
+        <w:autoSpaceDE w:val="0"/>
+        <w:autoSpaceDN w:val="0"/>
+        <w:adjustRightInd w:val="0"/>
+        <w:spacing w:after="0" w:line="240" w:lineRule="auto"/>
+        <w:rPr>
+          <w:rFonts w:ascii="Arial" w:hAnsi="Arial" w:cs="Arial"/>
+          <w:sz w:val="20"/>
+          <w:szCs w:val="20"/>
+        </w:rPr>
+      </w:pPr>
+      <w:r>
+        <w:rPr>
+          <w:rFonts w:ascii="Arial" w:hAnsi="Arial" w:cs="Arial"/>
+          <w:sz w:val="20"/>
+          <w:szCs w:val="20"/>
+        </w:rPr>
+        <w:t xml:space="preserve">  3. Ellip</w:t>
+      </w:r>
+      <w:r>
+        <w:rPr>
+          <w:rFonts w:ascii="Arial" w:hAnsi="Arial" w:cs="Arial"/>
+          <w:sz w:val="20"/>
+          <w:szCs w:val="20"/>
+        </w:rPr>
+        <w:t>ti</w:t>
+      </w:r>
+      <w:r>
+        <w:rPr>
+          <w:rFonts w:ascii="Arial" w:hAnsi="Arial" w:cs="Arial"/>
+          <w:sz w:val="20"/>
+          <w:szCs w:val="20"/>
+        </w:rPr>
+        <w:t>c</w:t>
+      </w:r>
+      <w:r>
+        <w:rPr>
+          <w:rFonts w:ascii="Arial" w:hAnsi="Arial" w:cs="Arial"/>
+          <w:sz w:val="20"/>
+          <w:szCs w:val="20"/>
+        </w:rPr>
+        <w:t xml:space="preserve">ity (as computed by TSX)  </w:t>
+      </w:r>
+    </w:p>
+    <w:p>
+      <w:pPr>
+        <w:autoSpaceDE w:val="0"/>
+        <w:autoSpaceDN w:val="0"/>
+        <w:adjustRightInd w:val="0"/>
+        <w:spacing w:after="0" w:line="240" w:lineRule="auto"/>
+        <w:rPr>
+          <w:rFonts w:ascii="Arial" w:hAnsi="Arial" w:cs="Arial"/>
+          <w:sz w:val="20"/>
+          <w:szCs w:val="20"/>
+        </w:rPr>
+      </w:pPr>
+      <w:r>
+        <w:rPr>
+          <w:rFonts w:ascii="Arial" w:hAnsi="Arial" w:cs="Arial"/>
+          <w:sz w:val="20"/>
+          <w:szCs w:val="20"/>
+        </w:rPr>
+        <w:t xml:space="preserve">  4. </w:t>
+      </w:r>
+      <w:proofErr w:type="gramStart"/>
+      <w:r>
+        <w:rPr>
+          <w:rFonts w:ascii="Arial" w:hAnsi="Arial" w:cs="Arial"/>
+          <w:sz w:val="20"/>
+          <w:szCs w:val="20"/>
+        </w:rPr>
+        <w:t>X,Y</w:t>
+      </w:r>
+      <w:proofErr w:type="gramEnd"/>
+      <w:r>
+        <w:rPr>
+          <w:rFonts w:ascii="Arial" w:hAnsi="Arial" w:cs="Arial"/>
+          <w:sz w:val="20"/>
+          <w:szCs w:val="20"/>
+        </w:rPr>
+        <w:t xml:space="preserve"> position (in pixels)  </w:t>
+      </w:r>
+    </w:p>
+    <w:p>
+      <w:pPr>
+        <w:autoSpaceDE w:val="0"/>
+        <w:autoSpaceDN w:val="0"/>
+        <w:adjustRightInd w:val="0"/>
+        <w:spacing w:after="0" w:line="240" w:lineRule="auto"/>
+        <w:rPr>
+          <w:rFonts w:ascii="Arial" w:hAnsi="Arial" w:cs="Arial"/>
+          <w:sz w:val="20"/>
+          <w:szCs w:val="20"/>
+        </w:rPr>
+      </w:pPr>
+    </w:p>
+    <w:p>
+      <w:pPr>
+        <w:autoSpaceDE w:val="0"/>
+        <w:autoSpaceDN w:val="0"/>
+        <w:adjustRightInd w:val="0"/>
+        <w:spacing w:after="0" w:line="240" w:lineRule="auto"/>
+        <w:rPr>
+          <w:rFonts w:ascii="Arial" w:hAnsi="Arial" w:cs="Arial"/>
+          <w:sz w:val="20"/>
+          <w:szCs w:val="20"/>
+        </w:rPr>
+      </w:pPr>
+      <w:r>
+        <w:rPr>
+          <w:rFonts w:ascii="Arial" w:hAnsi="Arial" w:cs="Arial"/>
+          <w:sz w:val="20"/>
+          <w:szCs w:val="20"/>
+        </w:rPr>
+        <w:t xml:space="preserve">And, the routine uses the Star Chart to identify the star at the source's </w:t>
+      </w:r>
+    </w:p>
+    <w:p>
+      <w:pPr>
+        <w:autoSpaceDE w:val="0"/>
+        <w:autoSpaceDN w:val="0"/>
+        <w:adjustRightInd w:val="0"/>
+        <w:spacing w:after="0" w:line="240" w:lineRule="auto"/>
+        <w:rPr>
+          <w:rFonts w:ascii="Arial" w:hAnsi="Arial" w:cs="Arial"/>
+          <w:sz w:val="20"/>
+          <w:szCs w:val="20"/>
+        </w:rPr>
+      </w:pPr>
+      <w:r>
+        <w:rPr>
+          <w:rFonts w:ascii="Arial" w:hAnsi="Arial" w:cs="Arial"/>
+          <w:sz w:val="20"/>
+          <w:szCs w:val="20"/>
+        </w:rPr>
+        <w:t xml:space="preserve">  location as determined by the image linking.  The Star Chart is centered </w:t>
+      </w:r>
+    </w:p>
+    <w:p>
+      <w:pPr>
+        <w:autoSpaceDE w:val="0"/>
+        <w:autoSpaceDN w:val="0"/>
+        <w:adjustRightInd w:val="0"/>
+        <w:spacing w:after="0" w:line="240" w:lineRule="auto"/>
+        <w:rPr>
+          <w:rFonts w:ascii="Arial" w:hAnsi="Arial" w:cs="Arial"/>
+          <w:sz w:val="20"/>
+          <w:szCs w:val="20"/>
+        </w:rPr>
+      </w:pPr>
+      <w:r>
+        <w:rPr>
+          <w:rFonts w:ascii="Arial" w:hAnsi="Arial" w:cs="Arial"/>
+          <w:sz w:val="20"/>
+          <w:szCs w:val="20"/>
+        </w:rPr>
+        <w:t xml:space="preserve">  on the image with that specific star identified.  </w:t>
+      </w:r>
+    </w:p>
+    <w:p>
+      <w:pPr>
+        <w:autoSpaceDE w:val="0"/>
+        <w:autoSpaceDN w:val="0"/>
+        <w:adjustRightInd w:val="0"/>
+        <w:spacing w:after="0" w:line="240" w:lineRule="auto"/>
+        <w:rPr>
+          <w:rFonts w:ascii="Arial" w:hAnsi="Arial" w:cs="Arial"/>
+          <w:sz w:val="20"/>
+          <w:szCs w:val="20"/>
+        </w:rPr>
+      </w:pPr>
+    </w:p>
+    <w:p>
+      <w:pPr>
+        <w:autoSpaceDE w:val="0"/>
+        <w:autoSpaceDN w:val="0"/>
+        <w:adjustRightInd w:val="0"/>
+        <w:spacing w:after="0" w:line="240" w:lineRule="auto"/>
+        <w:rPr>
+          <w:rFonts w:ascii="Arial" w:hAnsi="Arial" w:cs="Arial"/>
+          <w:sz w:val="20"/>
+          <w:szCs w:val="20"/>
+        </w:rPr>
+      </w:pPr>
+      <w:r>
+        <w:rPr>
+          <w:rFonts w:ascii="Arial" w:hAnsi="Arial" w:cs="Arial"/>
+          <w:sz w:val="20"/>
+          <w:szCs w:val="20"/>
+        </w:rPr>
+        <w:t xml:space="preserve">Prerequisites:  For the applet to work correctly, the following is required:  </w:t>
+      </w:r>
+    </w:p>
+    <w:p>
+      <w:pPr>
+        <w:autoSpaceDE w:val="0"/>
+        <w:autoSpaceDN w:val="0"/>
+        <w:adjustRightInd w:val="0"/>
+        <w:spacing w:after="0" w:line="240" w:lineRule="auto"/>
+        <w:rPr>
+          <w:rFonts w:ascii="Arial" w:hAnsi="Arial" w:cs="Arial"/>
+          <w:sz w:val="20"/>
+          <w:szCs w:val="20"/>
+        </w:rPr>
+      </w:pPr>
+    </w:p>
+    <w:p>
+      <w:pPr>
+        <w:autoSpaceDE w:val="0"/>
+        <w:autoSpaceDN w:val="0"/>
+        <w:adjustRightInd w:val="0"/>
+        <w:spacing w:after="0" w:line="240" w:lineRule="auto"/>
+        <w:rPr>
+          <w:rFonts w:ascii="Arial" w:hAnsi="Arial" w:cs="Arial"/>
+          <w:sz w:val="20"/>
+          <w:szCs w:val="20"/>
+        </w:rPr>
+      </w:pPr>
+      <w:r>
+        <w:rPr>
+          <w:rFonts w:ascii="Arial" w:hAnsi="Arial" w:cs="Arial"/>
+          <w:sz w:val="20"/>
+          <w:szCs w:val="20"/>
+        </w:rPr>
+        <w:t xml:space="preserve">  1. TSX Telescope properties (aperture, </w:t>
+      </w:r>
+      <w:proofErr w:type="spellStart"/>
+      <w:r>
+        <w:rPr>
+          <w:rFonts w:ascii="Arial" w:hAnsi="Arial" w:cs="Arial"/>
+          <w:sz w:val="20"/>
+          <w:szCs w:val="20"/>
+        </w:rPr>
+        <w:t>etc</w:t>
+      </w:r>
+      <w:proofErr w:type="spellEnd"/>
+      <w:r>
+        <w:rPr>
+          <w:rFonts w:ascii="Arial" w:hAnsi="Arial" w:cs="Arial"/>
+          <w:sz w:val="20"/>
+          <w:szCs w:val="20"/>
+        </w:rPr>
+        <w:t xml:space="preserve">) must be entered correctly.  </w:t>
+      </w:r>
+    </w:p>
+    <w:p>
+      <w:pPr>
+        <w:autoSpaceDE w:val="0"/>
+        <w:autoSpaceDN w:val="0"/>
+        <w:adjustRightInd w:val="0"/>
+        <w:spacing w:after="0" w:line="240" w:lineRule="auto"/>
+        <w:rPr>
+          <w:rFonts w:ascii="Arial" w:hAnsi="Arial" w:cs="Arial"/>
+          <w:sz w:val="20"/>
+          <w:szCs w:val="20"/>
+        </w:rPr>
+      </w:pPr>
+      <w:r>
+        <w:rPr>
+          <w:rFonts w:ascii="Arial" w:hAnsi="Arial" w:cs="Arial"/>
+          <w:sz w:val="20"/>
+          <w:szCs w:val="20"/>
+        </w:rPr>
+        <w:t xml:space="preserve">  2. TSX Camera properties (scale, </w:t>
+      </w:r>
+      <w:proofErr w:type="spellStart"/>
+      <w:r>
+        <w:rPr>
+          <w:rFonts w:ascii="Arial" w:hAnsi="Arial" w:cs="Arial"/>
+          <w:sz w:val="20"/>
+          <w:szCs w:val="20"/>
+        </w:rPr>
+        <w:t>etc</w:t>
+      </w:r>
+      <w:proofErr w:type="spellEnd"/>
+      <w:r>
+        <w:rPr>
+          <w:rFonts w:ascii="Arial" w:hAnsi="Arial" w:cs="Arial"/>
+          <w:sz w:val="20"/>
+          <w:szCs w:val="20"/>
+        </w:rPr>
+        <w:t xml:space="preserve">) must be entered correctly.  </w:t>
+      </w:r>
+    </w:p>
+    <w:p>
+      <w:pPr>
+        <w:autoSpaceDE w:val="0"/>
+        <w:autoSpaceDN w:val="0"/>
+        <w:adjustRightInd w:val="0"/>
+        <w:spacing w:after="0" w:line="240" w:lineRule="auto"/>
+        <w:rPr>
+          <w:rFonts w:ascii="Arial" w:hAnsi="Arial" w:cs="Arial"/>
+          <w:sz w:val="20"/>
+          <w:szCs w:val="20"/>
+        </w:rPr>
+      </w:pPr>
+      <w:r>
+        <w:rPr>
+          <w:rFonts w:ascii="Arial" w:hAnsi="Arial" w:cs="Arial"/>
+          <w:sz w:val="20"/>
+          <w:szCs w:val="20"/>
+        </w:rPr>
+        <w:t xml:space="preserve">  3. TSX must be running with an active image.  The image must be </w:t>
+      </w:r>
+    </w:p>
+    <w:p>
+      <w:pPr>
+        <w:autoSpaceDE w:val="0"/>
+        <w:autoSpaceDN w:val="0"/>
+        <w:adjustRightInd w:val="0"/>
+        <w:spacing w:after="0" w:line="240" w:lineRule="auto"/>
+        <w:rPr>
+          <w:rFonts w:ascii="Arial" w:hAnsi="Arial" w:cs="Arial"/>
+          <w:sz w:val="20"/>
+          <w:szCs w:val="20"/>
+        </w:rPr>
+      </w:pPr>
+      <w:r>
+        <w:rPr>
+          <w:rFonts w:ascii="Arial" w:hAnsi="Arial" w:cs="Arial"/>
+          <w:sz w:val="20"/>
+          <w:szCs w:val="20"/>
+        </w:rPr>
+        <w:t xml:space="preserve">     able to be successfully image-linked without using All-Sky.  </w:t>
+      </w:r>
+    </w:p>
+    <w:p>
+      <w:pPr>
+        <w:autoSpaceDE w:val="0"/>
+        <w:autoSpaceDN w:val="0"/>
+        <w:adjustRightInd w:val="0"/>
+        <w:spacing w:after="0" w:line="240" w:lineRule="auto"/>
+        <w:rPr>
+          <w:rFonts w:ascii="Arial" w:hAnsi="Arial" w:cs="Arial"/>
+          <w:sz w:val="20"/>
+          <w:szCs w:val="20"/>
+        </w:rPr>
+      </w:pPr>
+      <w:r>
+        <w:rPr>
+          <w:rFonts w:ascii="Arial" w:hAnsi="Arial" w:cs="Arial"/>
+          <w:sz w:val="20"/>
+          <w:szCs w:val="20"/>
+        </w:rPr>
+        <w:t xml:space="preserve">  4. TSX </w:t>
+      </w:r>
+      <w:proofErr w:type="spellStart"/>
+      <w:r>
+        <w:rPr>
+          <w:rFonts w:ascii="Arial" w:hAnsi="Arial" w:cs="Arial"/>
+          <w:sz w:val="20"/>
+          <w:szCs w:val="20"/>
+        </w:rPr>
+        <w:t>ImageLink</w:t>
+      </w:r>
+      <w:proofErr w:type="spellEnd"/>
+      <w:r>
+        <w:rPr>
+          <w:rFonts w:ascii="Arial" w:hAnsi="Arial" w:cs="Arial"/>
+          <w:sz w:val="20"/>
+          <w:szCs w:val="20"/>
+        </w:rPr>
+        <w:t xml:space="preserve"> All-Sky tab must have 'Use All Sky </w:t>
+      </w:r>
+      <w:proofErr w:type="spellStart"/>
+      <w:r>
+        <w:rPr>
+          <w:rFonts w:ascii="Arial" w:hAnsi="Arial" w:cs="Arial"/>
+          <w:sz w:val="20"/>
+          <w:szCs w:val="20"/>
+        </w:rPr>
+        <w:t>ImageLink</w:t>
+      </w:r>
+      <w:proofErr w:type="spellEnd"/>
+      <w:r>
+        <w:rPr>
+          <w:rFonts w:ascii="Arial" w:hAnsi="Arial" w:cs="Arial"/>
+          <w:sz w:val="20"/>
+          <w:szCs w:val="20"/>
+        </w:rPr>
+        <w:t xml:space="preserve"> for scripted </w:t>
+      </w:r>
+      <w:proofErr w:type="spellStart"/>
+      <w:r>
+        <w:rPr>
+          <w:rFonts w:ascii="Arial" w:hAnsi="Arial" w:cs="Arial"/>
+          <w:sz w:val="20"/>
+          <w:szCs w:val="20"/>
+        </w:rPr>
+        <w:t>ImageLink</w:t>
+      </w:r>
+      <w:proofErr w:type="spellEnd"/>
+      <w:r>
+        <w:rPr>
+          <w:rFonts w:ascii="Arial" w:hAnsi="Arial" w:cs="Arial"/>
+          <w:sz w:val="20"/>
+          <w:szCs w:val="20"/>
+        </w:rPr>
+        <w:t xml:space="preserve">' unchecked. </w:t>
+      </w:r>
+    </w:p>
+    <w:p>
+      <w:pPr>
+        <w:autoSpaceDE w:val="0"/>
+        <w:autoSpaceDN w:val="0"/>
+        <w:adjustRightInd w:val="0"/>
+        <w:spacing w:after="0" w:line="240" w:lineRule="auto"/>
+        <w:rPr>
+          <w:rFonts w:ascii="Arial" w:hAnsi="Arial" w:cs="Arial"/>
+          <w:sz w:val="20"/>
+          <w:szCs w:val="20"/>
+        </w:rPr>
+      </w:pPr>
+    </w:p>
+    <w:p>
+      <w:pPr>
+        <w:autoSpaceDE w:val="0"/>
+        <w:autoSpaceDN w:val="0"/>
+        <w:adjustRightInd w:val="0"/>
+        <w:spacing w:after="0" w:line="240" w:lineRule="auto"/>
+        <w:rPr>
+          <w:rFonts w:ascii="Arial" w:hAnsi="Arial" w:cs="Arial"/>
+          <w:sz w:val="20"/>
+          <w:szCs w:val="20"/>
+        </w:rPr>
+      </w:pPr>
+      <w:r>
+        <w:rPr>
+          <w:rFonts w:ascii="Arial" w:hAnsi="Arial" w:cs="Arial"/>
+          <w:sz w:val="20"/>
+          <w:szCs w:val="20"/>
+        </w:rPr>
+        <w:t xml:space="preserve">Note:  Seeing results are most accurate if no image star is saturated or of magnitude brighter than 1. </w:t>
+      </w:r>
+    </w:p>
+    <w:p>
+      <w:pPr>
+        <w:autoSpaceDE w:val="0"/>
+        <w:autoSpaceDN w:val="0"/>
+        <w:adjustRightInd w:val="0"/>
+        <w:spacing w:after="0" w:line="240" w:lineRule="auto"/>
+        <w:rPr>
+          <w:rFonts w:ascii="Arial" w:hAnsi="Arial" w:cs="Arial"/>
+          <w:sz w:val="20"/>
+          <w:szCs w:val="20"/>
+        </w:rPr>
+      </w:pPr>
       <w:bookmarkStart w:id="0" w:name="_GoBack"/>
       <w:bookmarkEnd w:id="0"/>
-    </w:p>
-    <w:p>
-      <w:pPr>
-        <w:autoSpaceDE w:val="0"/>
-        <w:autoSpaceDN w:val="0"/>
-        <w:adjustRightInd w:val="0"/>
-        <w:spacing w:after="0" w:line="240" w:lineRule="auto"/>
-        <w:rPr>
-          <w:rFonts w:ascii="Arial" w:hAnsi="Arial" w:cs="Arial"/>
-          <w:sz w:val="20"/>
-          <w:szCs w:val="20"/>
-          <w:highlight w:val="white"/>
-        </w:rPr>
-      </w:pPr>
-    </w:p>
-    <w:p>
-      <w:pPr>
-        <w:autoSpaceDE w:val="0"/>
-        <w:autoSpaceDN w:val="0"/>
-        <w:adjustRightInd w:val="0"/>
-        <w:spacing w:after="0" w:line="240" w:lineRule="auto"/>
-        <w:rPr>
-          <w:rFonts w:ascii="Arial" w:hAnsi="Arial" w:cs="Arial"/>
-          <w:color w:val="000000"/>
-          <w:sz w:val="20"/>
-          <w:szCs w:val="20"/>
-          <w:highlight w:val="white"/>
-        </w:rPr>
-      </w:pPr>
-      <w:r>
-        <w:rPr>
-          <w:rFonts w:ascii="Arial" w:hAnsi="Arial" w:cs="Arial"/>
-          <w:color w:val="000000"/>
-          <w:sz w:val="20"/>
-          <w:szCs w:val="20"/>
-          <w:highlight w:val="white"/>
-        </w:rPr>
-        <w:t xml:space="preserve">Requirements:  </w:t>
-      </w:r>
-    </w:p>
-    <w:p>
-      <w:pPr>
-        <w:autoSpaceDE w:val="0"/>
-        <w:autoSpaceDN w:val="0"/>
-        <w:adjustRightInd w:val="0"/>
-        <w:spacing w:after="0" w:line="240" w:lineRule="auto"/>
-        <w:rPr>
-          <w:rFonts w:ascii="Arial" w:hAnsi="Arial" w:cs="Arial"/>
-          <w:color w:val="000000"/>
-          <w:sz w:val="20"/>
-          <w:szCs w:val="20"/>
-          <w:highlight w:val="white"/>
-        </w:rPr>
-      </w:pPr>
-    </w:p>
-    <w:p>
-      <w:pPr>
-        <w:autoSpaceDE w:val="0"/>
-        <w:autoSpaceDN w:val="0"/>
-        <w:adjustRightInd w:val="0"/>
-        <w:spacing w:after="0" w:line="240" w:lineRule="auto"/>
-        <w:rPr>
-          <w:rFonts w:ascii="Arial" w:hAnsi="Arial" w:cs="Arial"/>
-          <w:color w:val="000000"/>
-          <w:sz w:val="20"/>
-          <w:szCs w:val="20"/>
-          <w:highlight w:val="white"/>
-        </w:rPr>
-      </w:pPr>
-      <w:r>
-        <w:rPr>
-          <w:rFonts w:ascii="Arial" w:hAnsi="Arial" w:cs="Arial"/>
-          <w:color w:val="000000"/>
-          <w:sz w:val="20"/>
-          <w:szCs w:val="20"/>
-          <w:highlight w:val="white"/>
-        </w:rPr>
-        <w:t>Seeing Analyzer</w:t>
-      </w:r>
-      <w:r>
-        <w:rPr>
-          <w:rFonts w:ascii="Arial" w:hAnsi="Arial" w:cs="Arial"/>
-          <w:color w:val="000000"/>
-          <w:sz w:val="20"/>
-          <w:szCs w:val="20"/>
-          <w:highlight w:val="white"/>
-        </w:rPr>
-        <w:t xml:space="preserve"> is a Windows Forms executable, written in Visual Basic.  The application runs as a</w:t>
-      </w:r>
-      <w:r>
-        <w:rPr>
-          <w:rFonts w:ascii="Arial" w:hAnsi="Arial" w:cs="Arial"/>
-          <w:color w:val="000000"/>
-          <w:sz w:val="20"/>
-          <w:szCs w:val="20"/>
-          <w:highlight w:val="white"/>
-        </w:rPr>
-        <w:t>n</w:t>
-      </w:r>
-      <w:r>
-        <w:rPr>
-          <w:rFonts w:ascii="Arial" w:hAnsi="Arial" w:cs="Arial"/>
-          <w:color w:val="000000"/>
-          <w:sz w:val="20"/>
-          <w:szCs w:val="20"/>
-          <w:highlight w:val="white"/>
-        </w:rPr>
-        <w:t xml:space="preserve"> uncertified, standalone application under Windows 7, 8 and 10</w:t>
-      </w:r>
-      <w:r>
-        <w:rPr>
-          <w:rFonts w:ascii="Arial" w:hAnsi="Arial" w:cs="Arial"/>
-          <w:color w:val="000000"/>
-          <w:sz w:val="20"/>
-          <w:szCs w:val="20"/>
-          <w:highlight w:val="white"/>
-        </w:rPr>
-        <w:t>.  The application uses the TSX Camera Add On capability.</w:t>
-      </w:r>
-    </w:p>
-    <w:p>
-      <w:pPr>
-        <w:autoSpaceDE w:val="0"/>
-        <w:autoSpaceDN w:val="0"/>
-        <w:adjustRightInd w:val="0"/>
-        <w:spacing w:after="0" w:line="240" w:lineRule="auto"/>
-        <w:rPr>
-          <w:rFonts w:ascii="Arial" w:hAnsi="Arial" w:cs="Arial"/>
-          <w:color w:val="000000"/>
-          <w:sz w:val="20"/>
-          <w:szCs w:val="20"/>
-          <w:highlight w:val="white"/>
-        </w:rPr>
-      </w:pPr>
-    </w:p>
-    <w:p>
-      <w:pPr>
-        <w:autoSpaceDE w:val="0"/>
-        <w:autoSpaceDN w:val="0"/>
-        <w:adjustRightInd w:val="0"/>
-        <w:spacing w:after="0" w:line="240" w:lineRule="auto"/>
-        <w:rPr>
-          <w:rFonts w:ascii="Arial" w:hAnsi="Arial" w:cs="Arial"/>
-          <w:color w:val="000000"/>
-          <w:sz w:val="20"/>
-          <w:szCs w:val="20"/>
-          <w:highlight w:val="white"/>
-        </w:rPr>
-      </w:pPr>
-      <w:r>
-        <w:rPr>
-          <w:rFonts w:ascii="Arial" w:hAnsi="Arial" w:cs="Arial"/>
-          <w:color w:val="000000"/>
-          <w:sz w:val="20"/>
-          <w:szCs w:val="20"/>
-          <w:highlight w:val="white"/>
-        </w:rPr>
-        <w:t xml:space="preserve">Installation:  </w:t>
-      </w:r>
-    </w:p>
-    <w:p>
-      <w:pPr>
-        <w:autoSpaceDE w:val="0"/>
-        <w:autoSpaceDN w:val="0"/>
-        <w:adjustRightInd w:val="0"/>
-        <w:spacing w:after="0" w:line="240" w:lineRule="auto"/>
-        <w:rPr>
-          <w:rFonts w:ascii="Arial" w:hAnsi="Arial" w:cs="Arial"/>
-          <w:color w:val="000000"/>
-          <w:sz w:val="20"/>
-          <w:szCs w:val="20"/>
-          <w:highlight w:val="white"/>
-        </w:rPr>
-      </w:pPr>
-    </w:p>
-    <w:p>
-      <w:pPr>
-        <w:autoSpaceDE w:val="0"/>
-        <w:autoSpaceDN w:val="0"/>
-        <w:adjustRightInd w:val="0"/>
-        <w:spacing w:after="0" w:line="240" w:lineRule="auto"/>
-        <w:rPr>
-          <w:rFonts w:ascii="Arial" w:hAnsi="Arial" w:cs="Arial"/>
-          <w:color w:val="000000"/>
-          <w:sz w:val="20"/>
-          <w:szCs w:val="20"/>
-          <w:highlight w:val="white"/>
-        </w:rPr>
-      </w:pPr>
-      <w:r>
-        <w:rPr>
-          <w:rFonts w:ascii="Arial" w:hAnsi="Arial" w:cs="Arial"/>
-          <w:color w:val="000000"/>
-          <w:sz w:val="20"/>
-          <w:szCs w:val="20"/>
-          <w:highlight w:val="white"/>
-        </w:rPr>
-        <w:lastRenderedPageBreak/>
-        <w:t xml:space="preserve">Download the </w:t>
-      </w:r>
-      <w:r>
-        <w:rPr>
-          <w:rFonts w:ascii="Arial" w:hAnsi="Arial" w:cs="Arial"/>
-          <w:color w:val="000000"/>
-          <w:sz w:val="20"/>
-          <w:szCs w:val="20"/>
-          <w:highlight w:val="white"/>
-        </w:rPr>
-        <w:t>SeeingAnalyzer</w:t>
-      </w:r>
-      <w:r>
-        <w:rPr>
-          <w:rFonts w:ascii="Arial" w:hAnsi="Arial" w:cs="Arial"/>
-          <w:color w:val="000000"/>
-          <w:sz w:val="20"/>
-          <w:szCs w:val="20"/>
-          <w:highlight w:val="white"/>
-        </w:rPr>
-        <w:t>_Exe.zip and open.  Run the "Setup" application.  Upon completion, an application icon will have been added to the start menu under the c</w:t>
-      </w:r>
-      <w:r>
-        <w:rPr>
-          <w:rFonts w:ascii="Arial" w:hAnsi="Arial" w:cs="Arial"/>
-          <w:color w:val="000000"/>
-          <w:sz w:val="20"/>
-          <w:szCs w:val="20"/>
-          <w:highlight w:val="white"/>
-        </w:rPr>
-        <w:t>ategory "TSXToolkit</w:t>
-      </w:r>
-      <w:r>
-        <w:rPr>
-          <w:rFonts w:ascii="Arial" w:hAnsi="Arial" w:cs="Arial"/>
-          <w:color w:val="000000"/>
-          <w:sz w:val="20"/>
-          <w:szCs w:val="20"/>
-          <w:highlight w:val="white"/>
-        </w:rPr>
-        <w:t xml:space="preserve">" with the name </w:t>
-      </w:r>
-      <w:r>
-        <w:rPr>
-          <w:rFonts w:ascii="Arial" w:hAnsi="Arial" w:cs="Arial"/>
-          <w:color w:val="000000"/>
-          <w:sz w:val="20"/>
-          <w:szCs w:val="20"/>
-          <w:highlight w:val="white"/>
-        </w:rPr>
-        <w:br/>
-        <w:t>“</w:t>
-      </w:r>
-      <w:r>
-        <w:rPr>
-          <w:rFonts w:ascii="Arial" w:hAnsi="Arial" w:cs="Arial"/>
-          <w:color w:val="000000"/>
-          <w:sz w:val="20"/>
-          <w:szCs w:val="20"/>
-          <w:highlight w:val="white"/>
-        </w:rPr>
-        <w:t>Seeing Analyzer</w:t>
-      </w:r>
-      <w:r>
-        <w:rPr>
-          <w:rFonts w:ascii="Arial" w:hAnsi="Arial" w:cs="Arial"/>
-          <w:color w:val="000000"/>
-          <w:sz w:val="20"/>
-          <w:szCs w:val="20"/>
-          <w:highlight w:val="white"/>
-        </w:rPr>
-        <w:t>".  This application can be pinned to the Start if desired.</w:t>
-      </w:r>
-    </w:p>
-    <w:p>
-      <w:pPr>
-        <w:autoSpaceDE w:val="0"/>
-        <w:autoSpaceDN w:val="0"/>
-        <w:adjustRightInd w:val="0"/>
-        <w:spacing w:after="0" w:line="240" w:lineRule="auto"/>
-        <w:rPr>
-          <w:rFonts w:ascii="Arial" w:hAnsi="Arial" w:cs="Arial"/>
-          <w:color w:val="000000"/>
-          <w:sz w:val="20"/>
-          <w:szCs w:val="20"/>
-          <w:highlight w:val="white"/>
-        </w:rPr>
-      </w:pPr>
-    </w:p>
-    <w:p>
-      <w:pPr>
-        <w:autoSpaceDE w:val="0"/>
-        <w:autoSpaceDN w:val="0"/>
-        <w:adjustRightInd w:val="0"/>
-        <w:spacing w:after="0" w:line="240" w:lineRule="auto"/>
-        <w:rPr>
-          <w:rFonts w:ascii="Arial" w:hAnsi="Arial" w:cs="Arial"/>
-          <w:color w:val="000000"/>
-          <w:sz w:val="20"/>
-          <w:szCs w:val="20"/>
-          <w:highlight w:val="white"/>
-        </w:rPr>
-      </w:pPr>
-      <w:r>
-        <w:rPr>
-          <w:rFonts w:ascii="Arial" w:hAnsi="Arial" w:cs="Arial"/>
-          <w:color w:val="000000"/>
-          <w:sz w:val="20"/>
-          <w:szCs w:val="20"/>
-          <w:highlight w:val="white"/>
-        </w:rPr>
-        <w:t xml:space="preserve">Operation:  </w:t>
-      </w:r>
-    </w:p>
-    <w:p>
-      <w:pPr>
-        <w:autoSpaceDE w:val="0"/>
-        <w:autoSpaceDN w:val="0"/>
-        <w:adjustRightInd w:val="0"/>
-        <w:spacing w:after="0" w:line="240" w:lineRule="auto"/>
-        <w:rPr>
-          <w:rFonts w:ascii="Arial" w:hAnsi="Arial" w:cs="Arial"/>
-          <w:color w:val="000000"/>
-          <w:sz w:val="20"/>
-          <w:szCs w:val="20"/>
-          <w:highlight w:val="white"/>
-        </w:rPr>
-      </w:pPr>
-    </w:p>
-    <w:p>
-      <w:pPr>
-        <w:autoSpaceDE w:val="0"/>
-        <w:autoSpaceDN w:val="0"/>
-        <w:adjustRightInd w:val="0"/>
-        <w:spacing w:after="0" w:line="240" w:lineRule="auto"/>
-        <w:rPr>
-          <w:rFonts w:ascii="Arial" w:hAnsi="Arial" w:cs="Arial"/>
-          <w:sz w:val="20"/>
-          <w:szCs w:val="20"/>
-          <w:highlight w:val="white"/>
-        </w:rPr>
-      </w:pPr>
-      <w:r>
-        <w:rPr>
-          <w:rFonts w:ascii="Arial" w:hAnsi="Arial" w:cs="Arial"/>
-          <w:sz w:val="20"/>
-          <w:szCs w:val="20"/>
-          <w:highlight w:val="white"/>
-        </w:rPr>
-        <w:t>The current image in TSX is activated and FITS information acquired.  The image is then sent through image link to compute WCS information for each star.  The results are sorted by magnitude, averaged, seeing estimated and results displayed.</w:t>
-      </w:r>
-    </w:p>
-    <w:p>
-      <w:pPr>
-        <w:autoSpaceDE w:val="0"/>
-        <w:autoSpaceDN w:val="0"/>
-        <w:adjustRightInd w:val="0"/>
-        <w:spacing w:after="0" w:line="240" w:lineRule="auto"/>
-        <w:rPr>
-          <w:rFonts w:ascii="Arial" w:hAnsi="Arial" w:cs="Arial"/>
-          <w:color w:val="000000"/>
-          <w:sz w:val="20"/>
-          <w:szCs w:val="20"/>
-          <w:highlight w:val="white"/>
-        </w:rPr>
-      </w:pPr>
-    </w:p>
-    <w:p>
-      <w:pPr>
-        <w:autoSpaceDE w:val="0"/>
-        <w:autoSpaceDN w:val="0"/>
-        <w:adjustRightInd w:val="0"/>
-        <w:spacing w:after="0" w:line="240" w:lineRule="auto"/>
-        <w:rPr>
-          <w:rFonts w:ascii="Arial" w:hAnsi="Arial" w:cs="Arial"/>
-          <w:color w:val="000000"/>
-          <w:sz w:val="20"/>
-          <w:szCs w:val="20"/>
-          <w:highlight w:val="white"/>
-        </w:rPr>
-      </w:pPr>
-      <w:r>
-        <w:rPr>
-          <w:rFonts w:ascii="Arial" w:hAnsi="Arial" w:cs="Arial"/>
-          <w:color w:val="000000"/>
-          <w:sz w:val="20"/>
-          <w:szCs w:val="20"/>
-          <w:highlight w:val="white"/>
-        </w:rPr>
-        <w:t xml:space="preserve">Support:  </w:t>
-      </w:r>
-    </w:p>
-    <w:p>
-      <w:pPr>
-        <w:autoSpaceDE w:val="0"/>
-        <w:autoSpaceDN w:val="0"/>
-        <w:adjustRightInd w:val="0"/>
-        <w:spacing w:after="0" w:line="240" w:lineRule="auto"/>
-        <w:rPr>
-          <w:rFonts w:ascii="Arial" w:hAnsi="Arial" w:cs="Arial"/>
-          <w:color w:val="000000"/>
-          <w:sz w:val="20"/>
-          <w:szCs w:val="20"/>
-          <w:highlight w:val="white"/>
-        </w:rPr>
-      </w:pPr>
-    </w:p>
-    <w:p>
-      <w:pPr>
-        <w:autoSpaceDE w:val="0"/>
-        <w:autoSpaceDN w:val="0"/>
-        <w:adjustRightInd w:val="0"/>
-        <w:spacing w:after="0" w:line="240" w:lineRule="auto"/>
-        <w:rPr>
-          <w:rFonts w:ascii="Arial" w:hAnsi="Arial" w:cs="Arial"/>
-          <w:sz w:val="20"/>
-          <w:szCs w:val="20"/>
-        </w:rPr>
-      </w:pPr>
-      <w:r>
-        <w:rPr>
-          <w:rFonts w:ascii="Arial" w:hAnsi="Arial" w:cs="Arial"/>
-          <w:color w:val="000000"/>
-          <w:sz w:val="20"/>
-          <w:szCs w:val="20"/>
-          <w:highlight w:val="white"/>
-        </w:rPr>
-        <w:t>This application was written for the public domain and as such is unsupported. The developer wishes you his best and hopes everything works out, but recommends learning Visual Basic (it's really not hard and the tools are free from Microsoft) if you find a problem or want to add features.  The source is supplied as a Visual Studio project.</w:t>
-      </w:r>
     </w:p>
     <w:sectPr>
       <w:pgSz w:w="12240" w:h="15840"/>
@@ -654,7 +1587,7 @@
 </file>
 
 <file path=word/numbering.xml><?xml version="1.0" encoding="utf-8"?>
-<w:numbering xmlns:wpc="http://schemas.microsoft.com/office/word/2010/wordprocessingCanvas" xmlns:cx="http://schemas.microsoft.com/office/drawing/2014/chartex" xmlns:cx1="http://schemas.microsoft.com/office/drawing/2015/9/8/chartex" xmlns:cx2="http://schemas.microsoft.com/office/drawing/2015/10/21/chartex" xmlns:mc="http://schemas.openxmlformats.org/markup-compatibility/2006" xmlns:o="urn:schemas-microsoft-com:office:office" xmlns:r="http://schemas.openxmlformats.org/officeDocument/2006/relationships" xmlns:m="http://schemas.openxmlformats.org/officeDocument/2006/math" xmlns:v="urn:schemas-microsoft-com:vml" xmlns:wp14="http://schemas.microsoft.com/office/word/2010/wordprocessingDrawing" xmlns:wp="http://schemas.openxmlformats.org/drawingml/2006/wordprocessingDrawing" xmlns:w10="urn:schemas-microsoft-com:office:word" xmlns:w="http://schemas.openxmlformats.org/wordprocessingml/2006/main" xmlns:w14="http://schemas.microsoft.com/office/word/2010/wordml" xmlns:w15="http://schemas.microsoft.com/office/word/2012/wordml" xmlns:w16se="http://schemas.microsoft.com/office/word/2015/wordml/symex" xmlns:wpg="http://schemas.microsoft.com/office/word/2010/wordprocessingGroup" xmlns:wpi="http://schemas.microsoft.com/office/word/2010/wordprocessingInk" xmlns:wne="http://schemas.microsoft.com/office/word/2006/wordml" xmlns:wps="http://schemas.microsoft.com/office/word/2010/wordprocessingShape" mc:Ignorable="w14 w15 w16se wp14">
+<w:numbering xmlns:wpc="http://schemas.microsoft.com/office/word/2010/wordprocessingCanvas" xmlns:cx="http://schemas.microsoft.com/office/drawing/2014/chartex" xmlns:cx1="http://schemas.microsoft.com/office/drawing/2015/9/8/chartex" xmlns:cx2="http://schemas.microsoft.com/office/drawing/2015/10/21/chartex" xmlns:cx3="http://schemas.microsoft.com/office/drawing/2016/5/9/chartex" xmlns:cx4="http://schemas.microsoft.com/office/drawing/2016/5/10/chartex" xmlns:cx5="http://schemas.microsoft.com/office/drawing/2016/5/11/chartex" xmlns:cx6="http://schemas.microsoft.com/office/drawing/2016/5/12/chartex" xmlns:cx7="http://schemas.microsoft.com/office/drawing/2016/5/13/chartex" xmlns:cx8="http://schemas.microsoft.com/office/drawing/2016/5/14/chartex" xmlns:mc="http://schemas.openxmlformats.org/markup-compatibility/2006" xmlns:aink="http://schemas.microsoft.com/office/drawing/2016/ink" xmlns:am3d="http://schemas.microsoft.com/office/drawing/2017/model3d" xmlns:o="urn:schemas-microsoft-com:office:office" xmlns:r="http://schemas.openxmlformats.org/officeDocument/2006/relationships" xmlns:m="http://schemas.openxmlformats.org/officeDocument/2006/math" xmlns:v="urn:schemas-microsoft-com:vml" xmlns:wp14="http://schemas.microsoft.com/office/word/2010/wordprocessingDrawing" xmlns:wp="http://schemas.openxmlformats.org/drawingml/2006/wordprocessingDrawing" xmlns:w10="urn:schemas-microsoft-com:office:word" xmlns:w="http://schemas.openxmlformats.org/wordprocessingml/2006/main" xmlns:w14="http://schemas.microsoft.com/office/word/2010/wordml" xmlns:w15="http://schemas.microsoft.com/office/word/2012/wordml" xmlns:w16cex="http://schemas.microsoft.com/office/word/2018/wordml/cex" xmlns:w16cid="http://schemas.microsoft.com/office/word/2016/wordml/cid" xmlns:w16="http://schemas.microsoft.com/office/word/2018/wordml" xmlns:w16se="http://schemas.microsoft.com/office/word/2015/wordml/symex" xmlns:wpg="http://schemas.microsoft.com/office/word/2010/wordprocessingGroup" xmlns:wpi="http://schemas.microsoft.com/office/word/2010/wordprocessingInk" xmlns:wne="http://schemas.microsoft.com/office/word/2006/wordml" xmlns:wps="http://schemas.microsoft.com/office/word/2010/wordprocessingShape" mc:Ignorable="w14 w15 w16se w16cid w16 w16cex wp14">
   <w:abstractNum w:abstractNumId="0" w15:restartNumberingAfterBreak="0">
     <w:nsid w:val="69965A6C"/>
     <w:multiLevelType w:val="hybridMultilevel"/>
@@ -751,7 +1684,7 @@
 </file>
 
 <file path=word/styles.xml><?xml version="1.0" encoding="utf-8"?>
-<w:styles xmlns:mc="http://schemas.openxmlformats.org/markup-compatibility/2006" xmlns:r="http://schemas.openxmlformats.org/officeDocument/2006/relationships" xmlns:w="http://schemas.openxmlformats.org/wordprocessingml/2006/main" xmlns:w14="http://schemas.microsoft.com/office/word/2010/wordml" xmlns:w15="http://schemas.microsoft.com/office/word/2012/wordml" xmlns:w16se="http://schemas.microsoft.com/office/word/2015/wordml/symex" mc:Ignorable="w14 w15 w16se">
+<w:styles xmlns:mc="http://schemas.openxmlformats.org/markup-compatibility/2006" xmlns:r="http://schemas.openxmlformats.org/officeDocument/2006/relationships" xmlns:w="http://schemas.openxmlformats.org/wordprocessingml/2006/main" xmlns:w14="http://schemas.microsoft.com/office/word/2010/wordml" xmlns:w15="http://schemas.microsoft.com/office/word/2012/wordml" xmlns:w16cex="http://schemas.microsoft.com/office/word/2018/wordml/cex" xmlns:w16cid="http://schemas.microsoft.com/office/word/2016/wordml/cid" xmlns:w16="http://schemas.microsoft.com/office/word/2018/wordml" xmlns:w16se="http://schemas.microsoft.com/office/word/2015/wordml/symex" mc:Ignorable="w14 w15 w16se w16cid w16 w16cex">
   <w:docDefaults>
     <w:rPrDefault>
       <w:rPr>
@@ -767,7 +1700,7 @@
       </w:pPr>
     </w:pPrDefault>
   </w:docDefaults>
-  <w:latentStyles w:defLockedState="0" w:defUIPriority="99" w:defSemiHidden="0" w:defUnhideWhenUsed="0" w:defQFormat="0" w:count="372">
+  <w:latentStyles w:defLockedState="0" w:defUIPriority="99" w:defSemiHidden="0" w:defUnhideWhenUsed="0" w:defQFormat="0" w:count="376">
     <w:lsdException w:name="Normal" w:uiPriority="0" w:qFormat="1"/>
     <w:lsdException w:name="heading 1" w:uiPriority="9" w:qFormat="1"/>
     <w:lsdException w:name="heading 2" w:semiHidden="1" w:uiPriority="9" w:unhideWhenUsed="1" w:qFormat="1"/>
@@ -873,7 +1806,6 @@
     <w:lsdException w:name="HTML Sample" w:semiHidden="1" w:unhideWhenUsed="1"/>
     <w:lsdException w:name="HTML Typewriter" w:semiHidden="1" w:unhideWhenUsed="1"/>
     <w:lsdException w:name="HTML Variable" w:semiHidden="1" w:unhideWhenUsed="1"/>
-    <w:lsdException w:name="Normal Table" w:semiHidden="1" w:unhideWhenUsed="1"/>
     <w:lsdException w:name="annotation subject" w:semiHidden="1" w:unhideWhenUsed="1"/>
     <w:lsdException w:name="No List" w:semiHidden="1" w:unhideWhenUsed="1"/>
     <w:lsdException w:name="Outline List 1" w:semiHidden="1" w:unhideWhenUsed="1"/>
@@ -917,10 +1849,8 @@
     <w:lsdException w:name="Table Elegant" w:semiHidden="1" w:unhideWhenUsed="1"/>
     <w:lsdException w:name="Table Professional" w:semiHidden="1" w:unhideWhenUsed="1"/>
     <w:lsdException w:name="Table Subtle 1" w:semiHidden="1" w:unhideWhenUsed="1"/>
-    <w:lsdException w:name="Table Subtle 2" w:semiHidden="1" w:unhideWhenUsed="1"/>
     <w:lsdException w:name="Table Web 1" w:semiHidden="1" w:unhideWhenUsed="1"/>
     <w:lsdException w:name="Table Web 2" w:semiHidden="1" w:unhideWhenUsed="1"/>
-    <w:lsdException w:name="Table Web 3" w:semiHidden="1" w:unhideWhenUsed="1"/>
     <w:lsdException w:name="Balloon Text" w:semiHidden="1" w:unhideWhenUsed="1"/>
     <w:lsdException w:name="Table Grid" w:uiPriority="39"/>
     <w:lsdException w:name="Table Theme" w:semiHidden="1" w:unhideWhenUsed="1"/>
@@ -1140,6 +2070,10 @@
     <w:lsdException w:name="List Table 6 Colorful Accent 6" w:uiPriority="51"/>
     <w:lsdException w:name="List Table 7 Colorful Accent 6" w:uiPriority="52"/>
     <w:lsdException w:name="Mention" w:semiHidden="1" w:unhideWhenUsed="1"/>
+    <w:lsdException w:name="Smart Hyperlink" w:semiHidden="1" w:unhideWhenUsed="1"/>
+    <w:lsdException w:name="Hashtag" w:semiHidden="1" w:unhideWhenUsed="1"/>
+    <w:lsdException w:name="Unresolved Mention" w:semiHidden="1" w:unhideWhenUsed="1"/>
+    <w:lsdException w:name="Smart Link" w:semiHidden="1" w:unhideWhenUsed="1"/>
   </w:latentStyles>
   <w:style w:type="paragraph" w:default="1" w:styleId="Normal">
     <w:name w:val="Normal"/>
@@ -1148,7 +2082,6 @@
   <w:style w:type="character" w:default="1" w:styleId="DefaultParagraphFont">
     <w:name w:val="Default Paragraph Font"/>
     <w:uiPriority w:val="1"/>
-    <w:semiHidden/>
     <w:unhideWhenUsed/>
   </w:style>
   <w:style w:type="table" w:default="1" w:styleId="TableNormal">

</xml_diff>

<commit_message>
Added loop for resampling image every 60 seconds. Added colors to indicate command state.
</commit_message>
<xml_diff>
--- a/Seeing Analyzer/Seeing Analyzer Description.docx
+++ b/Seeing Analyzer/Seeing Analyzer Description.docx
@@ -1,6 +1,6 @@
 
 <file path=word/document.xml><?xml version="1.0" encoding="utf-8"?>
-<w:document xmlns:wpc="http://schemas.microsoft.com/office/word/2010/wordprocessingCanvas" xmlns:cx="http://schemas.microsoft.com/office/drawing/2014/chartex" xmlns:cx1="http://schemas.microsoft.com/office/drawing/2015/9/8/chartex" xmlns:cx2="http://schemas.microsoft.com/office/drawing/2015/10/21/chartex" xmlns:cx3="http://schemas.microsoft.com/office/drawing/2016/5/9/chartex" xmlns:cx4="http://schemas.microsoft.com/office/drawing/2016/5/10/chartex" xmlns:cx5="http://schemas.microsoft.com/office/drawing/2016/5/11/chartex" xmlns:cx6="http://schemas.microsoft.com/office/drawing/2016/5/12/chartex" xmlns:cx7="http://schemas.microsoft.com/office/drawing/2016/5/13/chartex" xmlns:cx8="http://schemas.microsoft.com/office/drawing/2016/5/14/chartex" xmlns:mc="http://schemas.openxmlformats.org/markup-compatibility/2006" xmlns:aink="http://schemas.microsoft.com/office/drawing/2016/ink" xmlns:am3d="http://schemas.microsoft.com/office/drawing/2017/model3d" xmlns:o="urn:schemas-microsoft-com:office:office" xmlns:r="http://schemas.openxmlformats.org/officeDocument/2006/relationships" xmlns:m="http://schemas.openxmlformats.org/officeDocument/2006/math" xmlns:v="urn:schemas-microsoft-com:vml" xmlns:wp14="http://schemas.microsoft.com/office/word/2010/wordprocessingDrawing" xmlns:wp="http://schemas.openxmlformats.org/drawingml/2006/wordprocessingDrawing" xmlns:w10="urn:schemas-microsoft-com:office:word" xmlns:w="http://schemas.openxmlformats.org/wordprocessingml/2006/main" xmlns:w14="http://schemas.microsoft.com/office/word/2010/wordml" xmlns:w15="http://schemas.microsoft.com/office/word/2012/wordml" xmlns:w16cex="http://schemas.microsoft.com/office/word/2018/wordml/cex" xmlns:w16cid="http://schemas.microsoft.com/office/word/2016/wordml/cid" xmlns:w16="http://schemas.microsoft.com/office/word/2018/wordml" xmlns:w16se="http://schemas.microsoft.com/office/word/2015/wordml/symex" xmlns:wpg="http://schemas.microsoft.com/office/word/2010/wordprocessingGroup" xmlns:wpi="http://schemas.microsoft.com/office/word/2010/wordprocessingInk" xmlns:wne="http://schemas.microsoft.com/office/word/2006/wordml" xmlns:wps="http://schemas.microsoft.com/office/word/2010/wordprocessingShape" mc:Ignorable="w14 w15 w16se w16cid w16 w16cex wp14">
+<w:document xmlns:wpc="http://schemas.microsoft.com/office/word/2010/wordprocessingCanvas" xmlns:cx="http://schemas.microsoft.com/office/drawing/2014/chartex" xmlns:cx1="http://schemas.microsoft.com/office/drawing/2015/9/8/chartex" xmlns:cx2="http://schemas.microsoft.com/office/drawing/2015/10/21/chartex" xmlns:cx3="http://schemas.microsoft.com/office/drawing/2016/5/9/chartex" xmlns:cx4="http://schemas.microsoft.com/office/drawing/2016/5/10/chartex" xmlns:cx5="http://schemas.microsoft.com/office/drawing/2016/5/11/chartex" xmlns:cx6="http://schemas.microsoft.com/office/drawing/2016/5/12/chartex" xmlns:cx7="http://schemas.microsoft.com/office/drawing/2016/5/13/chartex" xmlns:cx8="http://schemas.microsoft.com/office/drawing/2016/5/14/chartex" xmlns:mc="http://schemas.openxmlformats.org/markup-compatibility/2006" xmlns:aink="http://schemas.microsoft.com/office/drawing/2016/ink" xmlns:am3d="http://schemas.microsoft.com/office/drawing/2017/model3d" xmlns:o="urn:schemas-microsoft-com:office:office" xmlns:oel="http://schemas.microsoft.com/office/2019/extlst" xmlns:r="http://schemas.openxmlformats.org/officeDocument/2006/relationships" xmlns:m="http://schemas.openxmlformats.org/officeDocument/2006/math" xmlns:v="urn:schemas-microsoft-com:vml" xmlns:wp14="http://schemas.microsoft.com/office/word/2010/wordprocessingDrawing" xmlns:wp="http://schemas.openxmlformats.org/drawingml/2006/wordprocessingDrawing" xmlns:w10="urn:schemas-microsoft-com:office:word" xmlns:w="http://schemas.openxmlformats.org/wordprocessingml/2006/main" xmlns:w14="http://schemas.microsoft.com/office/word/2010/wordml" xmlns:w15="http://schemas.microsoft.com/office/word/2012/wordml" xmlns:w16cex="http://schemas.microsoft.com/office/word/2018/wordml/cex" xmlns:w16cid="http://schemas.microsoft.com/office/word/2016/wordml/cid" xmlns:w16="http://schemas.microsoft.com/office/word/2018/wordml" xmlns:w16du="http://schemas.microsoft.com/office/word/2023/wordml/word16du" xmlns:w16sdtdh="http://schemas.microsoft.com/office/word/2020/wordml/sdtdatahash" xmlns:w16sdtfl="http://schemas.microsoft.com/office/word/2024/wordml/sdtformatlock" xmlns:w16se="http://schemas.microsoft.com/office/word/2015/wordml/symex" xmlns:wpg="http://schemas.microsoft.com/office/word/2010/wordprocessingGroup" xmlns:wpi="http://schemas.microsoft.com/office/word/2010/wordprocessingInk" xmlns:wne="http://schemas.microsoft.com/office/word/2006/wordml" xmlns:wps="http://schemas.microsoft.com/office/word/2010/wordprocessingShape" mc:Ignorable="w14 w15 w16se w16cid w16 w16cex w16sdtdh w16sdtfl w16du wp14">
   <w:body>
     <w:p>
       <w:pPr>
@@ -410,7 +410,6 @@
           <w:szCs w:val="20"/>
           <w:highlight w:val="white"/>
         </w:rPr>
-        <w:lastRenderedPageBreak/>
         <w:t xml:space="preserve">Download the </w:t>
       </w:r>
       <w:r>
@@ -673,7 +672,29 @@
           <w:szCs w:val="20"/>
           <w:highlight w:val="white"/>
         </w:rPr>
-        <w:t xml:space="preserve"> recommends learning Visual Basic (it's really not hard and the tools are free from Microsoft) if you find a problem or want to add features.  The source is supplied as a Visual Studio project.</w:t>
+        <w:t xml:space="preserve"> recommends learning Visual Basic (it's </w:t>
+      </w:r>
+      <w:proofErr w:type="gramStart"/>
+      <w:r>
+        <w:rPr>
+          <w:rFonts w:ascii="Arial" w:hAnsi="Arial" w:cs="Arial"/>
+          <w:color w:val="000000"/>
+          <w:sz w:val="20"/>
+          <w:szCs w:val="20"/>
+          <w:highlight w:val="white"/>
+        </w:rPr>
+        <w:t>really not</w:t>
+      </w:r>
+      <w:proofErr w:type="gramEnd"/>
+      <w:r>
+        <w:rPr>
+          <w:rFonts w:ascii="Arial" w:hAnsi="Arial" w:cs="Arial"/>
+          <w:color w:val="000000"/>
+          <w:sz w:val="20"/>
+          <w:szCs w:val="20"/>
+          <w:highlight w:val="white"/>
+        </w:rPr>
+        <w:t xml:space="preserve"> hard and the tools are free from Microsoft) if you find a problem or want to add features.  The source is supplied as a Visual Studio project.</w:t>
       </w:r>
     </w:p>
     <w:p>
@@ -795,7 +816,552 @@
           <w:sz w:val="20"/>
           <w:szCs w:val="20"/>
         </w:rPr>
-        <w:t xml:space="preserve">ly on the work of Bruce </w:t>
+        <w:t>ly on the work of Bruce MacEvoy</w:t>
+      </w:r>
+    </w:p>
+    <w:p>
+      <w:pPr>
+        <w:autoSpaceDE w:val="0"/>
+        <w:autoSpaceDN w:val="0"/>
+        <w:adjustRightInd w:val="0"/>
+        <w:spacing w:after="0" w:line="240" w:lineRule="auto"/>
+        <w:rPr>
+          <w:rFonts w:ascii="Arial" w:hAnsi="Arial" w:cs="Arial"/>
+          <w:sz w:val="20"/>
+          <w:szCs w:val="20"/>
+        </w:rPr>
+      </w:pPr>
+    </w:p>
+    <w:p>
+      <w:pPr>
+        <w:autoSpaceDE w:val="0"/>
+        <w:autoSpaceDN w:val="0"/>
+        <w:adjustRightInd w:val="0"/>
+        <w:spacing w:after="0" w:line="240" w:lineRule="auto"/>
+        <w:rPr>
+          <w:rFonts w:ascii="Arial" w:hAnsi="Arial" w:cs="Arial"/>
+          <w:sz w:val="20"/>
+          <w:szCs w:val="20"/>
+        </w:rPr>
+      </w:pPr>
+      <w:r>
+        <w:rPr>
+          <w:rFonts w:ascii="Arial" w:hAnsi="Arial" w:cs="Arial"/>
+          <w:sz w:val="20"/>
+          <w:szCs w:val="20"/>
+        </w:rPr>
+        <w:t xml:space="preserve"> www.handprint.com/ASTRO/seeing1.html and www.handprint.com/ASTRO/seeing2.html</w:t>
+      </w:r>
+    </w:p>
+    <w:p>
+      <w:pPr>
+        <w:autoSpaceDE w:val="0"/>
+        <w:autoSpaceDN w:val="0"/>
+        <w:adjustRightInd w:val="0"/>
+        <w:spacing w:after="0" w:line="240" w:lineRule="auto"/>
+        <w:rPr>
+          <w:rFonts w:ascii="Arial" w:hAnsi="Arial" w:cs="Arial"/>
+          <w:sz w:val="20"/>
+          <w:szCs w:val="20"/>
+        </w:rPr>
+      </w:pPr>
+    </w:p>
+    <w:p>
+      <w:pPr>
+        <w:autoSpaceDE w:val="0"/>
+        <w:autoSpaceDN w:val="0"/>
+        <w:adjustRightInd w:val="0"/>
+        <w:spacing w:after="0" w:line="240" w:lineRule="auto"/>
+        <w:rPr>
+          <w:rFonts w:ascii="Arial" w:hAnsi="Arial" w:cs="Arial"/>
+          <w:sz w:val="20"/>
+          <w:szCs w:val="20"/>
+        </w:rPr>
+      </w:pPr>
+      <w:r>
+        <w:rPr>
+          <w:rFonts w:ascii="Arial" w:hAnsi="Arial" w:cs="Arial"/>
+          <w:sz w:val="20"/>
+          <w:szCs w:val="20"/>
+        </w:rPr>
+        <w:t xml:space="preserve">The Seeing qualities computed from the FITS information and image-linking are:  </w:t>
+      </w:r>
+    </w:p>
+    <w:p>
+      <w:pPr>
+        <w:autoSpaceDE w:val="0"/>
+        <w:autoSpaceDN w:val="0"/>
+        <w:adjustRightInd w:val="0"/>
+        <w:spacing w:after="0" w:line="240" w:lineRule="auto"/>
+        <w:rPr>
+          <w:rFonts w:ascii="Arial" w:hAnsi="Arial" w:cs="Arial"/>
+          <w:sz w:val="20"/>
+          <w:szCs w:val="20"/>
+        </w:rPr>
+      </w:pPr>
+    </w:p>
+    <w:p>
+      <w:pPr>
+        <w:autoSpaceDE w:val="0"/>
+        <w:autoSpaceDN w:val="0"/>
+        <w:adjustRightInd w:val="0"/>
+        <w:spacing w:after="0" w:line="240" w:lineRule="auto"/>
+        <w:rPr>
+          <w:rFonts w:ascii="Arial" w:hAnsi="Arial" w:cs="Arial"/>
+          <w:sz w:val="20"/>
+          <w:szCs w:val="20"/>
+        </w:rPr>
+      </w:pPr>
+      <w:r>
+        <w:rPr>
+          <w:rFonts w:ascii="Arial" w:hAnsi="Arial" w:cs="Arial"/>
+          <w:sz w:val="20"/>
+          <w:szCs w:val="20"/>
+        </w:rPr>
+        <w:t xml:space="preserve">  1. Resolution of camera in arcsecs (based on telescope and camera parameters)  </w:t>
+      </w:r>
+    </w:p>
+    <w:p>
+      <w:pPr>
+        <w:autoSpaceDE w:val="0"/>
+        <w:autoSpaceDN w:val="0"/>
+        <w:adjustRightInd w:val="0"/>
+        <w:spacing w:after="0" w:line="240" w:lineRule="auto"/>
+        <w:rPr>
+          <w:rFonts w:ascii="Arial" w:hAnsi="Arial" w:cs="Arial"/>
+          <w:sz w:val="20"/>
+          <w:szCs w:val="20"/>
+        </w:rPr>
+      </w:pPr>
+      <w:r>
+        <w:rPr>
+          <w:rFonts w:ascii="Arial" w:hAnsi="Arial" w:cs="Arial"/>
+          <w:sz w:val="20"/>
+          <w:szCs w:val="20"/>
+        </w:rPr>
+        <w:t xml:space="preserve">  2. Airy disk in arcsec (based on telescope and camera parameters)  </w:t>
+      </w:r>
+    </w:p>
+    <w:p>
+      <w:pPr>
+        <w:autoSpaceDE w:val="0"/>
+        <w:autoSpaceDN w:val="0"/>
+        <w:adjustRightInd w:val="0"/>
+        <w:spacing w:after="0" w:line="240" w:lineRule="auto"/>
+        <w:rPr>
+          <w:rFonts w:ascii="Arial" w:hAnsi="Arial" w:cs="Arial"/>
+          <w:sz w:val="20"/>
+          <w:szCs w:val="20"/>
+        </w:rPr>
+      </w:pPr>
+      <w:r>
+        <w:rPr>
+          <w:rFonts w:ascii="Arial" w:hAnsi="Arial" w:cs="Arial"/>
+          <w:sz w:val="20"/>
+          <w:szCs w:val="20"/>
+        </w:rPr>
+        <w:t xml:space="preserve">  3. Seeing in arcsec (based on resolution and average FWHM of image stars)  </w:t>
+      </w:r>
+    </w:p>
+    <w:p>
+      <w:pPr>
+        <w:autoSpaceDE w:val="0"/>
+        <w:autoSpaceDN w:val="0"/>
+        <w:adjustRightInd w:val="0"/>
+        <w:spacing w:after="0" w:line="240" w:lineRule="auto"/>
+        <w:rPr>
+          <w:rFonts w:ascii="Arial" w:hAnsi="Arial" w:cs="Arial"/>
+          <w:sz w:val="20"/>
+          <w:szCs w:val="20"/>
+        </w:rPr>
+      </w:pPr>
+      <w:r>
+        <w:rPr>
+          <w:rFonts w:ascii="Arial" w:hAnsi="Arial" w:cs="Arial"/>
+          <w:sz w:val="20"/>
+          <w:szCs w:val="20"/>
+        </w:rPr>
+        <w:t xml:space="preserve">  4. Seeing Class based on Seeing and Aperture </w:t>
+      </w:r>
+    </w:p>
+    <w:p>
+      <w:pPr>
+        <w:autoSpaceDE w:val="0"/>
+        <w:autoSpaceDN w:val="0"/>
+        <w:adjustRightInd w:val="0"/>
+        <w:spacing w:after="0" w:line="240" w:lineRule="auto"/>
+        <w:rPr>
+          <w:rFonts w:ascii="Arial" w:hAnsi="Arial" w:cs="Arial"/>
+          <w:sz w:val="20"/>
+          <w:szCs w:val="20"/>
+        </w:rPr>
+      </w:pPr>
+      <w:r>
+        <w:rPr>
+          <w:rFonts w:ascii="Arial" w:hAnsi="Arial" w:cs="Arial"/>
+          <w:sz w:val="20"/>
+          <w:szCs w:val="20"/>
+        </w:rPr>
+        <w:t xml:space="preserve">     (Environment Canada Seeing Forecast scale: http://weather.gc.ca/astro/seeing_e.html) </w:t>
+      </w:r>
+    </w:p>
+    <w:p>
+      <w:pPr>
+        <w:autoSpaceDE w:val="0"/>
+        <w:autoSpaceDN w:val="0"/>
+        <w:adjustRightInd w:val="0"/>
+        <w:spacing w:after="0" w:line="240" w:lineRule="auto"/>
+        <w:rPr>
+          <w:rFonts w:ascii="Arial" w:hAnsi="Arial" w:cs="Arial"/>
+          <w:sz w:val="20"/>
+          <w:szCs w:val="20"/>
+        </w:rPr>
+      </w:pPr>
+    </w:p>
+    <w:p>
+      <w:pPr>
+        <w:autoSpaceDE w:val="0"/>
+        <w:autoSpaceDN w:val="0"/>
+        <w:adjustRightInd w:val="0"/>
+        <w:spacing w:after="0" w:line="240" w:lineRule="auto"/>
+        <w:rPr>
+          <w:rFonts w:ascii="Arial" w:hAnsi="Arial" w:cs="Arial"/>
+          <w:sz w:val="20"/>
+          <w:szCs w:val="20"/>
+        </w:rPr>
+      </w:pPr>
+      <w:r>
+        <w:rPr>
+          <w:rFonts w:ascii="Arial" w:hAnsi="Arial" w:cs="Arial"/>
+          <w:sz w:val="20"/>
+          <w:szCs w:val="20"/>
+        </w:rPr>
+        <w:t xml:space="preserve">For each star in the recognized set (ordered by decreasing magnitude), a 3D graph </w:t>
+      </w:r>
+    </w:p>
+    <w:p>
+      <w:pPr>
+        <w:autoSpaceDE w:val="0"/>
+        <w:autoSpaceDN w:val="0"/>
+        <w:adjustRightInd w:val="0"/>
+        <w:spacing w:after="0" w:line="240" w:lineRule="auto"/>
+        <w:rPr>
+          <w:rFonts w:ascii="Arial" w:hAnsi="Arial" w:cs="Arial"/>
+          <w:sz w:val="20"/>
+          <w:szCs w:val="20"/>
+        </w:rPr>
+      </w:pPr>
+      <w:r>
+        <w:rPr>
+          <w:rFonts w:ascii="Arial" w:hAnsi="Arial" w:cs="Arial"/>
+          <w:sz w:val="20"/>
+          <w:szCs w:val="20"/>
+        </w:rPr>
+        <w:t xml:space="preserve">  of twice the FWHM area of the star, based on pixel intensity and displayed with </w:t>
+      </w:r>
+    </w:p>
+    <w:p>
+      <w:pPr>
+        <w:autoSpaceDE w:val="0"/>
+        <w:autoSpaceDN w:val="0"/>
+        <w:adjustRightInd w:val="0"/>
+        <w:spacing w:after="0" w:line="240" w:lineRule="auto"/>
+        <w:rPr>
+          <w:rFonts w:ascii="Arial" w:hAnsi="Arial" w:cs="Arial"/>
+          <w:sz w:val="20"/>
+          <w:szCs w:val="20"/>
+        </w:rPr>
+      </w:pPr>
+      <w:r>
+        <w:rPr>
+          <w:rFonts w:ascii="Arial" w:hAnsi="Arial" w:cs="Arial"/>
+          <w:sz w:val="20"/>
+          <w:szCs w:val="20"/>
+        </w:rPr>
+        <w:t xml:space="preserve">  the following parameters:  </w:t>
+      </w:r>
+    </w:p>
+    <w:p>
+      <w:pPr>
+        <w:autoSpaceDE w:val="0"/>
+        <w:autoSpaceDN w:val="0"/>
+        <w:adjustRightInd w:val="0"/>
+        <w:spacing w:after="0" w:line="240" w:lineRule="auto"/>
+        <w:rPr>
+          <w:rFonts w:ascii="Arial" w:hAnsi="Arial" w:cs="Arial"/>
+          <w:sz w:val="20"/>
+          <w:szCs w:val="20"/>
+        </w:rPr>
+      </w:pPr>
+    </w:p>
+    <w:p>
+      <w:pPr>
+        <w:autoSpaceDE w:val="0"/>
+        <w:autoSpaceDN w:val="0"/>
+        <w:adjustRightInd w:val="0"/>
+        <w:spacing w:after="0" w:line="240" w:lineRule="auto"/>
+        <w:rPr>
+          <w:rFonts w:ascii="Arial" w:hAnsi="Arial" w:cs="Arial"/>
+          <w:sz w:val="20"/>
+          <w:szCs w:val="20"/>
+        </w:rPr>
+      </w:pPr>
+      <w:r>
+        <w:rPr>
+          <w:rFonts w:ascii="Arial" w:hAnsi="Arial" w:cs="Arial"/>
+          <w:sz w:val="20"/>
+          <w:szCs w:val="20"/>
+        </w:rPr>
+        <w:t xml:space="preserve">  1. Relative instrument magnitude  </w:t>
+      </w:r>
+    </w:p>
+    <w:p>
+      <w:pPr>
+        <w:autoSpaceDE w:val="0"/>
+        <w:autoSpaceDN w:val="0"/>
+        <w:adjustRightInd w:val="0"/>
+        <w:spacing w:after="0" w:line="240" w:lineRule="auto"/>
+        <w:rPr>
+          <w:rFonts w:ascii="Arial" w:hAnsi="Arial" w:cs="Arial"/>
+          <w:sz w:val="20"/>
+          <w:szCs w:val="20"/>
+        </w:rPr>
+      </w:pPr>
+      <w:r>
+        <w:rPr>
+          <w:rFonts w:ascii="Arial" w:hAnsi="Arial" w:cs="Arial"/>
+          <w:sz w:val="20"/>
+          <w:szCs w:val="20"/>
+        </w:rPr>
+        <w:t xml:space="preserve">  2. FWHM (as computed by in pixels)  </w:t>
+      </w:r>
+    </w:p>
+    <w:p>
+      <w:pPr>
+        <w:autoSpaceDE w:val="0"/>
+        <w:autoSpaceDN w:val="0"/>
+        <w:adjustRightInd w:val="0"/>
+        <w:spacing w:after="0" w:line="240" w:lineRule="auto"/>
+        <w:rPr>
+          <w:rFonts w:ascii="Arial" w:hAnsi="Arial" w:cs="Arial"/>
+          <w:sz w:val="20"/>
+          <w:szCs w:val="20"/>
+        </w:rPr>
+      </w:pPr>
+      <w:r>
+        <w:rPr>
+          <w:rFonts w:ascii="Arial" w:hAnsi="Arial" w:cs="Arial"/>
+          <w:sz w:val="20"/>
+          <w:szCs w:val="20"/>
+        </w:rPr>
+        <w:t xml:space="preserve">  3. Ellip</w:t>
+      </w:r>
+      <w:r>
+        <w:rPr>
+          <w:rFonts w:ascii="Arial" w:hAnsi="Arial" w:cs="Arial"/>
+          <w:sz w:val="20"/>
+          <w:szCs w:val="20"/>
+        </w:rPr>
+        <w:t>ti</w:t>
+      </w:r>
+      <w:r>
+        <w:rPr>
+          <w:rFonts w:ascii="Arial" w:hAnsi="Arial" w:cs="Arial"/>
+          <w:sz w:val="20"/>
+          <w:szCs w:val="20"/>
+        </w:rPr>
+        <w:t>c</w:t>
+      </w:r>
+      <w:r>
+        <w:rPr>
+          <w:rFonts w:ascii="Arial" w:hAnsi="Arial" w:cs="Arial"/>
+          <w:sz w:val="20"/>
+          <w:szCs w:val="20"/>
+        </w:rPr>
+        <w:t xml:space="preserve">ity (as computed by TSX)  </w:t>
+      </w:r>
+    </w:p>
+    <w:p>
+      <w:pPr>
+        <w:autoSpaceDE w:val="0"/>
+        <w:autoSpaceDN w:val="0"/>
+        <w:adjustRightInd w:val="0"/>
+        <w:spacing w:after="0" w:line="240" w:lineRule="auto"/>
+        <w:rPr>
+          <w:rFonts w:ascii="Arial" w:hAnsi="Arial" w:cs="Arial"/>
+          <w:sz w:val="20"/>
+          <w:szCs w:val="20"/>
+        </w:rPr>
+      </w:pPr>
+      <w:r>
+        <w:rPr>
+          <w:rFonts w:ascii="Arial" w:hAnsi="Arial" w:cs="Arial"/>
+          <w:sz w:val="20"/>
+          <w:szCs w:val="20"/>
+        </w:rPr>
+        <w:t xml:space="preserve">  4. </w:t>
+      </w:r>
+      <w:proofErr w:type="gramStart"/>
+      <w:r>
+        <w:rPr>
+          <w:rFonts w:ascii="Arial" w:hAnsi="Arial" w:cs="Arial"/>
+          <w:sz w:val="20"/>
+          <w:szCs w:val="20"/>
+        </w:rPr>
+        <w:t>X,Y</w:t>
+      </w:r>
+      <w:proofErr w:type="gramEnd"/>
+      <w:r>
+        <w:rPr>
+          <w:rFonts w:ascii="Arial" w:hAnsi="Arial" w:cs="Arial"/>
+          <w:sz w:val="20"/>
+          <w:szCs w:val="20"/>
+        </w:rPr>
+        <w:t xml:space="preserve"> position (in pixels)  </w:t>
+      </w:r>
+    </w:p>
+    <w:p>
+      <w:pPr>
+        <w:autoSpaceDE w:val="0"/>
+        <w:autoSpaceDN w:val="0"/>
+        <w:adjustRightInd w:val="0"/>
+        <w:spacing w:after="0" w:line="240" w:lineRule="auto"/>
+        <w:rPr>
+          <w:rFonts w:ascii="Arial" w:hAnsi="Arial" w:cs="Arial"/>
+          <w:sz w:val="20"/>
+          <w:szCs w:val="20"/>
+        </w:rPr>
+      </w:pPr>
+    </w:p>
+    <w:p>
+      <w:pPr>
+        <w:autoSpaceDE w:val="0"/>
+        <w:autoSpaceDN w:val="0"/>
+        <w:adjustRightInd w:val="0"/>
+        <w:spacing w:after="0" w:line="240" w:lineRule="auto"/>
+        <w:rPr>
+          <w:rFonts w:ascii="Arial" w:hAnsi="Arial" w:cs="Arial"/>
+          <w:sz w:val="20"/>
+          <w:szCs w:val="20"/>
+        </w:rPr>
+      </w:pPr>
+      <w:r>
+        <w:rPr>
+          <w:rFonts w:ascii="Arial" w:hAnsi="Arial" w:cs="Arial"/>
+          <w:sz w:val="20"/>
+          <w:szCs w:val="20"/>
+        </w:rPr>
+        <w:t xml:space="preserve">And, the routine uses the Star Chart to identify the star at the source's </w:t>
+      </w:r>
+    </w:p>
+    <w:p>
+      <w:pPr>
+        <w:autoSpaceDE w:val="0"/>
+        <w:autoSpaceDN w:val="0"/>
+        <w:adjustRightInd w:val="0"/>
+        <w:spacing w:after="0" w:line="240" w:lineRule="auto"/>
+        <w:rPr>
+          <w:rFonts w:ascii="Arial" w:hAnsi="Arial" w:cs="Arial"/>
+          <w:sz w:val="20"/>
+          <w:szCs w:val="20"/>
+        </w:rPr>
+      </w:pPr>
+      <w:r>
+        <w:rPr>
+          <w:rFonts w:ascii="Arial" w:hAnsi="Arial" w:cs="Arial"/>
+          <w:sz w:val="20"/>
+          <w:szCs w:val="20"/>
+        </w:rPr>
+        <w:t xml:space="preserve">  location as determined by the image linking.  The Star Chart is centered </w:t>
+      </w:r>
+    </w:p>
+    <w:p>
+      <w:pPr>
+        <w:autoSpaceDE w:val="0"/>
+        <w:autoSpaceDN w:val="0"/>
+        <w:adjustRightInd w:val="0"/>
+        <w:spacing w:after="0" w:line="240" w:lineRule="auto"/>
+        <w:rPr>
+          <w:rFonts w:ascii="Arial" w:hAnsi="Arial" w:cs="Arial"/>
+          <w:sz w:val="20"/>
+          <w:szCs w:val="20"/>
+        </w:rPr>
+      </w:pPr>
+      <w:r>
+        <w:rPr>
+          <w:rFonts w:ascii="Arial" w:hAnsi="Arial" w:cs="Arial"/>
+          <w:sz w:val="20"/>
+          <w:szCs w:val="20"/>
+        </w:rPr>
+        <w:t xml:space="preserve">  on the image with that specific star identified.  </w:t>
+      </w:r>
+    </w:p>
+    <w:p>
+      <w:pPr>
+        <w:autoSpaceDE w:val="0"/>
+        <w:autoSpaceDN w:val="0"/>
+        <w:adjustRightInd w:val="0"/>
+        <w:spacing w:after="0" w:line="240" w:lineRule="auto"/>
+        <w:rPr>
+          <w:rFonts w:ascii="Arial" w:hAnsi="Arial" w:cs="Arial"/>
+          <w:sz w:val="20"/>
+          <w:szCs w:val="20"/>
+        </w:rPr>
+      </w:pPr>
+    </w:p>
+    <w:p>
+      <w:pPr>
+        <w:autoSpaceDE w:val="0"/>
+        <w:autoSpaceDN w:val="0"/>
+        <w:adjustRightInd w:val="0"/>
+        <w:spacing w:after="0" w:line="240" w:lineRule="auto"/>
+        <w:rPr>
+          <w:rFonts w:ascii="Arial" w:hAnsi="Arial" w:cs="Arial"/>
+          <w:sz w:val="20"/>
+          <w:szCs w:val="20"/>
+        </w:rPr>
+      </w:pPr>
+      <w:r>
+        <w:rPr>
+          <w:rFonts w:ascii="Arial" w:hAnsi="Arial" w:cs="Arial"/>
+          <w:sz w:val="20"/>
+          <w:szCs w:val="20"/>
+        </w:rPr>
+        <w:t xml:space="preserve">Prerequisites:  For the applet to work correctly, the following is required:  </w:t>
+      </w:r>
+    </w:p>
+    <w:p>
+      <w:pPr>
+        <w:autoSpaceDE w:val="0"/>
+        <w:autoSpaceDN w:val="0"/>
+        <w:adjustRightInd w:val="0"/>
+        <w:spacing w:after="0" w:line="240" w:lineRule="auto"/>
+        <w:rPr>
+          <w:rFonts w:ascii="Arial" w:hAnsi="Arial" w:cs="Arial"/>
+          <w:sz w:val="20"/>
+          <w:szCs w:val="20"/>
+        </w:rPr>
+      </w:pPr>
+    </w:p>
+    <w:p>
+      <w:pPr>
+        <w:autoSpaceDE w:val="0"/>
+        <w:autoSpaceDN w:val="0"/>
+        <w:adjustRightInd w:val="0"/>
+        <w:spacing w:after="0" w:line="240" w:lineRule="auto"/>
+        <w:rPr>
+          <w:rFonts w:ascii="Arial" w:hAnsi="Arial" w:cs="Arial"/>
+          <w:sz w:val="20"/>
+          <w:szCs w:val="20"/>
+        </w:rPr>
+      </w:pPr>
+      <w:r>
+        <w:rPr>
+          <w:rFonts w:ascii="Arial" w:hAnsi="Arial" w:cs="Arial"/>
+          <w:sz w:val="20"/>
+          <w:szCs w:val="20"/>
+        </w:rPr>
+        <w:t xml:space="preserve">  1. TSX Telescope properties (aperture, </w:t>
       </w:r>
       <w:proofErr w:type="spellStart"/>
       <w:r>
@@ -804,553 +1370,37 @@
           <w:sz w:val="20"/>
           <w:szCs w:val="20"/>
         </w:rPr>
-        <w:t>MacEvoy</w:t>
+        <w:t>etc</w:t>
       </w:r>
       <w:proofErr w:type="spellEnd"/>
-    </w:p>
-    <w:p>
-      <w:pPr>
-        <w:autoSpaceDE w:val="0"/>
-        <w:autoSpaceDN w:val="0"/>
-        <w:adjustRightInd w:val="0"/>
-        <w:spacing w:after="0" w:line="240" w:lineRule="auto"/>
-        <w:rPr>
-          <w:rFonts w:ascii="Arial" w:hAnsi="Arial" w:cs="Arial"/>
-          <w:sz w:val="20"/>
-          <w:szCs w:val="20"/>
-        </w:rPr>
-      </w:pPr>
-    </w:p>
-    <w:p>
-      <w:pPr>
-        <w:autoSpaceDE w:val="0"/>
-        <w:autoSpaceDN w:val="0"/>
-        <w:adjustRightInd w:val="0"/>
-        <w:spacing w:after="0" w:line="240" w:lineRule="auto"/>
-        <w:rPr>
-          <w:rFonts w:ascii="Arial" w:hAnsi="Arial" w:cs="Arial"/>
-          <w:sz w:val="20"/>
-          <w:szCs w:val="20"/>
-        </w:rPr>
-      </w:pPr>
-      <w:r>
-        <w:rPr>
-          <w:rFonts w:ascii="Arial" w:hAnsi="Arial" w:cs="Arial"/>
-          <w:sz w:val="20"/>
-          <w:szCs w:val="20"/>
-        </w:rPr>
-        <w:t xml:space="preserve"> www.handprint.com/ASTRO/seeing1.html and www.handprint.com/ASTRO/seeing2.html</w:t>
-      </w:r>
-    </w:p>
-    <w:p>
-      <w:pPr>
-        <w:autoSpaceDE w:val="0"/>
-        <w:autoSpaceDN w:val="0"/>
-        <w:adjustRightInd w:val="0"/>
-        <w:spacing w:after="0" w:line="240" w:lineRule="auto"/>
-        <w:rPr>
-          <w:rFonts w:ascii="Arial" w:hAnsi="Arial" w:cs="Arial"/>
-          <w:sz w:val="20"/>
-          <w:szCs w:val="20"/>
-        </w:rPr>
-      </w:pPr>
-    </w:p>
-    <w:p>
-      <w:pPr>
-        <w:autoSpaceDE w:val="0"/>
-        <w:autoSpaceDN w:val="0"/>
-        <w:adjustRightInd w:val="0"/>
-        <w:spacing w:after="0" w:line="240" w:lineRule="auto"/>
-        <w:rPr>
-          <w:rFonts w:ascii="Arial" w:hAnsi="Arial" w:cs="Arial"/>
-          <w:sz w:val="20"/>
-          <w:szCs w:val="20"/>
-        </w:rPr>
-      </w:pPr>
-      <w:r>
-        <w:rPr>
-          <w:rFonts w:ascii="Arial" w:hAnsi="Arial" w:cs="Arial"/>
-          <w:sz w:val="20"/>
-          <w:szCs w:val="20"/>
-        </w:rPr>
-        <w:t xml:space="preserve">The Seeing qualities computed from the FITS information and image-linking are:  </w:t>
-      </w:r>
-    </w:p>
-    <w:p>
-      <w:pPr>
-        <w:autoSpaceDE w:val="0"/>
-        <w:autoSpaceDN w:val="0"/>
-        <w:adjustRightInd w:val="0"/>
-        <w:spacing w:after="0" w:line="240" w:lineRule="auto"/>
-        <w:rPr>
-          <w:rFonts w:ascii="Arial" w:hAnsi="Arial" w:cs="Arial"/>
-          <w:sz w:val="20"/>
-          <w:szCs w:val="20"/>
-        </w:rPr>
-      </w:pPr>
-    </w:p>
-    <w:p>
-      <w:pPr>
-        <w:autoSpaceDE w:val="0"/>
-        <w:autoSpaceDN w:val="0"/>
-        <w:adjustRightInd w:val="0"/>
-        <w:spacing w:after="0" w:line="240" w:lineRule="auto"/>
-        <w:rPr>
-          <w:rFonts w:ascii="Arial" w:hAnsi="Arial" w:cs="Arial"/>
-          <w:sz w:val="20"/>
-          <w:szCs w:val="20"/>
-        </w:rPr>
-      </w:pPr>
-      <w:r>
-        <w:rPr>
-          <w:rFonts w:ascii="Arial" w:hAnsi="Arial" w:cs="Arial"/>
-          <w:sz w:val="20"/>
-          <w:szCs w:val="20"/>
-        </w:rPr>
-        <w:t xml:space="preserve">  1. Resolution of camera in arcsecs (based on telescope and camera parameters)  </w:t>
-      </w:r>
-    </w:p>
-    <w:p>
-      <w:pPr>
-        <w:autoSpaceDE w:val="0"/>
-        <w:autoSpaceDN w:val="0"/>
-        <w:adjustRightInd w:val="0"/>
-        <w:spacing w:after="0" w:line="240" w:lineRule="auto"/>
-        <w:rPr>
-          <w:rFonts w:ascii="Arial" w:hAnsi="Arial" w:cs="Arial"/>
-          <w:sz w:val="20"/>
-          <w:szCs w:val="20"/>
-        </w:rPr>
-      </w:pPr>
-      <w:r>
-        <w:rPr>
-          <w:rFonts w:ascii="Arial" w:hAnsi="Arial" w:cs="Arial"/>
-          <w:sz w:val="20"/>
-          <w:szCs w:val="20"/>
-        </w:rPr>
-        <w:t xml:space="preserve">  2. Airy disk in arcsec (based on telescope and camera parameters)  </w:t>
-      </w:r>
-    </w:p>
-    <w:p>
-      <w:pPr>
-        <w:autoSpaceDE w:val="0"/>
-        <w:autoSpaceDN w:val="0"/>
-        <w:adjustRightInd w:val="0"/>
-        <w:spacing w:after="0" w:line="240" w:lineRule="auto"/>
-        <w:rPr>
-          <w:rFonts w:ascii="Arial" w:hAnsi="Arial" w:cs="Arial"/>
-          <w:sz w:val="20"/>
-          <w:szCs w:val="20"/>
-        </w:rPr>
-      </w:pPr>
-      <w:r>
-        <w:rPr>
-          <w:rFonts w:ascii="Arial" w:hAnsi="Arial" w:cs="Arial"/>
-          <w:sz w:val="20"/>
-          <w:szCs w:val="20"/>
-        </w:rPr>
-        <w:t xml:space="preserve">  3. Seeing in arcsec (based on resolution and average FWHM of image stars)  </w:t>
-      </w:r>
-    </w:p>
-    <w:p>
-      <w:pPr>
-        <w:autoSpaceDE w:val="0"/>
-        <w:autoSpaceDN w:val="0"/>
-        <w:adjustRightInd w:val="0"/>
-        <w:spacing w:after="0" w:line="240" w:lineRule="auto"/>
-        <w:rPr>
-          <w:rFonts w:ascii="Arial" w:hAnsi="Arial" w:cs="Arial"/>
-          <w:sz w:val="20"/>
-          <w:szCs w:val="20"/>
-        </w:rPr>
-      </w:pPr>
-      <w:r>
-        <w:rPr>
-          <w:rFonts w:ascii="Arial" w:hAnsi="Arial" w:cs="Arial"/>
-          <w:sz w:val="20"/>
-          <w:szCs w:val="20"/>
-        </w:rPr>
-        <w:t xml:space="preserve">  4. Seeing Class based on Seeing and Aperture </w:t>
-      </w:r>
-    </w:p>
-    <w:p>
-      <w:pPr>
-        <w:autoSpaceDE w:val="0"/>
-        <w:autoSpaceDN w:val="0"/>
-        <w:adjustRightInd w:val="0"/>
-        <w:spacing w:after="0" w:line="240" w:lineRule="auto"/>
-        <w:rPr>
-          <w:rFonts w:ascii="Arial" w:hAnsi="Arial" w:cs="Arial"/>
-          <w:sz w:val="20"/>
-          <w:szCs w:val="20"/>
-        </w:rPr>
-      </w:pPr>
-      <w:r>
-        <w:rPr>
-          <w:rFonts w:ascii="Arial" w:hAnsi="Arial" w:cs="Arial"/>
-          <w:sz w:val="20"/>
-          <w:szCs w:val="20"/>
-        </w:rPr>
-        <w:t xml:space="preserve">     (Environment Canada Seeing Forecast scale: http://weather.gc.ca/astro/seeing_e.html) </w:t>
-      </w:r>
-    </w:p>
-    <w:p>
-      <w:pPr>
-        <w:autoSpaceDE w:val="0"/>
-        <w:autoSpaceDN w:val="0"/>
-        <w:adjustRightInd w:val="0"/>
-        <w:spacing w:after="0" w:line="240" w:lineRule="auto"/>
-        <w:rPr>
-          <w:rFonts w:ascii="Arial" w:hAnsi="Arial" w:cs="Arial"/>
-          <w:sz w:val="20"/>
-          <w:szCs w:val="20"/>
-        </w:rPr>
-      </w:pPr>
-    </w:p>
-    <w:p>
-      <w:pPr>
-        <w:autoSpaceDE w:val="0"/>
-        <w:autoSpaceDN w:val="0"/>
-        <w:adjustRightInd w:val="0"/>
-        <w:spacing w:after="0" w:line="240" w:lineRule="auto"/>
-        <w:rPr>
-          <w:rFonts w:ascii="Arial" w:hAnsi="Arial" w:cs="Arial"/>
-          <w:sz w:val="20"/>
-          <w:szCs w:val="20"/>
-        </w:rPr>
-      </w:pPr>
-      <w:r>
-        <w:rPr>
-          <w:rFonts w:ascii="Arial" w:hAnsi="Arial" w:cs="Arial"/>
-          <w:sz w:val="20"/>
-          <w:szCs w:val="20"/>
-        </w:rPr>
-        <w:t xml:space="preserve">For each star in the recognized set (ordered by decreasing magnitude), a 3D graph </w:t>
-      </w:r>
-    </w:p>
-    <w:p>
-      <w:pPr>
-        <w:autoSpaceDE w:val="0"/>
-        <w:autoSpaceDN w:val="0"/>
-        <w:adjustRightInd w:val="0"/>
-        <w:spacing w:after="0" w:line="240" w:lineRule="auto"/>
-        <w:rPr>
-          <w:rFonts w:ascii="Arial" w:hAnsi="Arial" w:cs="Arial"/>
-          <w:sz w:val="20"/>
-          <w:szCs w:val="20"/>
-        </w:rPr>
-      </w:pPr>
-      <w:r>
-        <w:rPr>
-          <w:rFonts w:ascii="Arial" w:hAnsi="Arial" w:cs="Arial"/>
-          <w:sz w:val="20"/>
-          <w:szCs w:val="20"/>
-        </w:rPr>
-        <w:t xml:space="preserve">  of twice the FWHM area of the star, based on pixel intensity and displayed with </w:t>
-      </w:r>
-    </w:p>
-    <w:p>
-      <w:pPr>
-        <w:autoSpaceDE w:val="0"/>
-        <w:autoSpaceDN w:val="0"/>
-        <w:adjustRightInd w:val="0"/>
-        <w:spacing w:after="0" w:line="240" w:lineRule="auto"/>
-        <w:rPr>
-          <w:rFonts w:ascii="Arial" w:hAnsi="Arial" w:cs="Arial"/>
-          <w:sz w:val="20"/>
-          <w:szCs w:val="20"/>
-        </w:rPr>
-      </w:pPr>
-      <w:r>
-        <w:rPr>
-          <w:rFonts w:ascii="Arial" w:hAnsi="Arial" w:cs="Arial"/>
-          <w:sz w:val="20"/>
-          <w:szCs w:val="20"/>
-        </w:rPr>
-        <w:t xml:space="preserve">  the following parameters:  </w:t>
-      </w:r>
-    </w:p>
-    <w:p>
-      <w:pPr>
-        <w:autoSpaceDE w:val="0"/>
-        <w:autoSpaceDN w:val="0"/>
-        <w:adjustRightInd w:val="0"/>
-        <w:spacing w:after="0" w:line="240" w:lineRule="auto"/>
-        <w:rPr>
-          <w:rFonts w:ascii="Arial" w:hAnsi="Arial" w:cs="Arial"/>
-          <w:sz w:val="20"/>
-          <w:szCs w:val="20"/>
-        </w:rPr>
-      </w:pPr>
-    </w:p>
-    <w:p>
-      <w:pPr>
-        <w:autoSpaceDE w:val="0"/>
-        <w:autoSpaceDN w:val="0"/>
-        <w:adjustRightInd w:val="0"/>
-        <w:spacing w:after="0" w:line="240" w:lineRule="auto"/>
-        <w:rPr>
-          <w:rFonts w:ascii="Arial" w:hAnsi="Arial" w:cs="Arial"/>
-          <w:sz w:val="20"/>
-          <w:szCs w:val="20"/>
-        </w:rPr>
-      </w:pPr>
-      <w:r>
-        <w:rPr>
-          <w:rFonts w:ascii="Arial" w:hAnsi="Arial" w:cs="Arial"/>
-          <w:sz w:val="20"/>
-          <w:szCs w:val="20"/>
-        </w:rPr>
-        <w:t xml:space="preserve">  1. Relative instrument magnitude  </w:t>
-      </w:r>
-    </w:p>
-    <w:p>
-      <w:pPr>
-        <w:autoSpaceDE w:val="0"/>
-        <w:autoSpaceDN w:val="0"/>
-        <w:adjustRightInd w:val="0"/>
-        <w:spacing w:after="0" w:line="240" w:lineRule="auto"/>
-        <w:rPr>
-          <w:rFonts w:ascii="Arial" w:hAnsi="Arial" w:cs="Arial"/>
-          <w:sz w:val="20"/>
-          <w:szCs w:val="20"/>
-        </w:rPr>
-      </w:pPr>
-      <w:r>
-        <w:rPr>
-          <w:rFonts w:ascii="Arial" w:hAnsi="Arial" w:cs="Arial"/>
-          <w:sz w:val="20"/>
-          <w:szCs w:val="20"/>
-        </w:rPr>
-        <w:t xml:space="preserve">  2. FWHM (as computed by in pixels)  </w:t>
-      </w:r>
-    </w:p>
-    <w:p>
-      <w:pPr>
-        <w:autoSpaceDE w:val="0"/>
-        <w:autoSpaceDN w:val="0"/>
-        <w:adjustRightInd w:val="0"/>
-        <w:spacing w:after="0" w:line="240" w:lineRule="auto"/>
-        <w:rPr>
-          <w:rFonts w:ascii="Arial" w:hAnsi="Arial" w:cs="Arial"/>
-          <w:sz w:val="20"/>
-          <w:szCs w:val="20"/>
-        </w:rPr>
-      </w:pPr>
-      <w:r>
-        <w:rPr>
-          <w:rFonts w:ascii="Arial" w:hAnsi="Arial" w:cs="Arial"/>
-          <w:sz w:val="20"/>
-          <w:szCs w:val="20"/>
-        </w:rPr>
-        <w:t xml:space="preserve">  3. Ellip</w:t>
-      </w:r>
-      <w:r>
-        <w:rPr>
-          <w:rFonts w:ascii="Arial" w:hAnsi="Arial" w:cs="Arial"/>
-          <w:sz w:val="20"/>
-          <w:szCs w:val="20"/>
-        </w:rPr>
-        <w:t>ti</w:t>
-      </w:r>
-      <w:r>
-        <w:rPr>
-          <w:rFonts w:ascii="Arial" w:hAnsi="Arial" w:cs="Arial"/>
-          <w:sz w:val="20"/>
-          <w:szCs w:val="20"/>
-        </w:rPr>
-        <w:t>c</w:t>
-      </w:r>
-      <w:r>
-        <w:rPr>
-          <w:rFonts w:ascii="Arial" w:hAnsi="Arial" w:cs="Arial"/>
-          <w:sz w:val="20"/>
-          <w:szCs w:val="20"/>
-        </w:rPr>
-        <w:t xml:space="preserve">ity (as computed by TSX)  </w:t>
-      </w:r>
-    </w:p>
-    <w:p>
-      <w:pPr>
-        <w:autoSpaceDE w:val="0"/>
-        <w:autoSpaceDN w:val="0"/>
-        <w:adjustRightInd w:val="0"/>
-        <w:spacing w:after="0" w:line="240" w:lineRule="auto"/>
-        <w:rPr>
-          <w:rFonts w:ascii="Arial" w:hAnsi="Arial" w:cs="Arial"/>
-          <w:sz w:val="20"/>
-          <w:szCs w:val="20"/>
-        </w:rPr>
-      </w:pPr>
-      <w:r>
-        <w:rPr>
-          <w:rFonts w:ascii="Arial" w:hAnsi="Arial" w:cs="Arial"/>
-          <w:sz w:val="20"/>
-          <w:szCs w:val="20"/>
-        </w:rPr>
-        <w:t xml:space="preserve">  4. </w:t>
-      </w:r>
-      <w:proofErr w:type="gramStart"/>
-      <w:r>
-        <w:rPr>
-          <w:rFonts w:ascii="Arial" w:hAnsi="Arial" w:cs="Arial"/>
-          <w:sz w:val="20"/>
-          <w:szCs w:val="20"/>
-        </w:rPr>
-        <w:t>X,Y</w:t>
-      </w:r>
-      <w:proofErr w:type="gramEnd"/>
-      <w:r>
-        <w:rPr>
-          <w:rFonts w:ascii="Arial" w:hAnsi="Arial" w:cs="Arial"/>
-          <w:sz w:val="20"/>
-          <w:szCs w:val="20"/>
-        </w:rPr>
-        <w:t xml:space="preserve"> position (in pixels)  </w:t>
-      </w:r>
-    </w:p>
-    <w:p>
-      <w:pPr>
-        <w:autoSpaceDE w:val="0"/>
-        <w:autoSpaceDN w:val="0"/>
-        <w:adjustRightInd w:val="0"/>
-        <w:spacing w:after="0" w:line="240" w:lineRule="auto"/>
-        <w:rPr>
-          <w:rFonts w:ascii="Arial" w:hAnsi="Arial" w:cs="Arial"/>
-          <w:sz w:val="20"/>
-          <w:szCs w:val="20"/>
-        </w:rPr>
-      </w:pPr>
-    </w:p>
-    <w:p>
-      <w:pPr>
-        <w:autoSpaceDE w:val="0"/>
-        <w:autoSpaceDN w:val="0"/>
-        <w:adjustRightInd w:val="0"/>
-        <w:spacing w:after="0" w:line="240" w:lineRule="auto"/>
-        <w:rPr>
-          <w:rFonts w:ascii="Arial" w:hAnsi="Arial" w:cs="Arial"/>
-          <w:sz w:val="20"/>
-          <w:szCs w:val="20"/>
-        </w:rPr>
-      </w:pPr>
-      <w:r>
-        <w:rPr>
-          <w:rFonts w:ascii="Arial" w:hAnsi="Arial" w:cs="Arial"/>
-          <w:sz w:val="20"/>
-          <w:szCs w:val="20"/>
-        </w:rPr>
-        <w:t xml:space="preserve">And, the routine uses the Star Chart to identify the star at the source's </w:t>
-      </w:r>
-    </w:p>
-    <w:p>
-      <w:pPr>
-        <w:autoSpaceDE w:val="0"/>
-        <w:autoSpaceDN w:val="0"/>
-        <w:adjustRightInd w:val="0"/>
-        <w:spacing w:after="0" w:line="240" w:lineRule="auto"/>
-        <w:rPr>
-          <w:rFonts w:ascii="Arial" w:hAnsi="Arial" w:cs="Arial"/>
-          <w:sz w:val="20"/>
-          <w:szCs w:val="20"/>
-        </w:rPr>
-      </w:pPr>
-      <w:r>
-        <w:rPr>
-          <w:rFonts w:ascii="Arial" w:hAnsi="Arial" w:cs="Arial"/>
-          <w:sz w:val="20"/>
-          <w:szCs w:val="20"/>
-        </w:rPr>
-        <w:t xml:space="preserve">  location as determined by the image linking.  The Star Chart is centered </w:t>
-      </w:r>
-    </w:p>
-    <w:p>
-      <w:pPr>
-        <w:autoSpaceDE w:val="0"/>
-        <w:autoSpaceDN w:val="0"/>
-        <w:adjustRightInd w:val="0"/>
-        <w:spacing w:after="0" w:line="240" w:lineRule="auto"/>
-        <w:rPr>
-          <w:rFonts w:ascii="Arial" w:hAnsi="Arial" w:cs="Arial"/>
-          <w:sz w:val="20"/>
-          <w:szCs w:val="20"/>
-        </w:rPr>
-      </w:pPr>
-      <w:r>
-        <w:rPr>
-          <w:rFonts w:ascii="Arial" w:hAnsi="Arial" w:cs="Arial"/>
-          <w:sz w:val="20"/>
-          <w:szCs w:val="20"/>
-        </w:rPr>
-        <w:t xml:space="preserve">  on the image with that specific star identified.  </w:t>
-      </w:r>
-    </w:p>
-    <w:p>
-      <w:pPr>
-        <w:autoSpaceDE w:val="0"/>
-        <w:autoSpaceDN w:val="0"/>
-        <w:adjustRightInd w:val="0"/>
-        <w:spacing w:after="0" w:line="240" w:lineRule="auto"/>
-        <w:rPr>
-          <w:rFonts w:ascii="Arial" w:hAnsi="Arial" w:cs="Arial"/>
-          <w:sz w:val="20"/>
-          <w:szCs w:val="20"/>
-        </w:rPr>
-      </w:pPr>
-    </w:p>
-    <w:p>
-      <w:pPr>
-        <w:autoSpaceDE w:val="0"/>
-        <w:autoSpaceDN w:val="0"/>
-        <w:adjustRightInd w:val="0"/>
-        <w:spacing w:after="0" w:line="240" w:lineRule="auto"/>
-        <w:rPr>
-          <w:rFonts w:ascii="Arial" w:hAnsi="Arial" w:cs="Arial"/>
-          <w:sz w:val="20"/>
-          <w:szCs w:val="20"/>
-        </w:rPr>
-      </w:pPr>
-      <w:r>
-        <w:rPr>
-          <w:rFonts w:ascii="Arial" w:hAnsi="Arial" w:cs="Arial"/>
-          <w:sz w:val="20"/>
-          <w:szCs w:val="20"/>
-        </w:rPr>
-        <w:t xml:space="preserve">Prerequisites:  For the applet to work correctly, the following is required:  </w:t>
-      </w:r>
-    </w:p>
-    <w:p>
-      <w:pPr>
-        <w:autoSpaceDE w:val="0"/>
-        <w:autoSpaceDN w:val="0"/>
-        <w:adjustRightInd w:val="0"/>
-        <w:spacing w:after="0" w:line="240" w:lineRule="auto"/>
-        <w:rPr>
-          <w:rFonts w:ascii="Arial" w:hAnsi="Arial" w:cs="Arial"/>
-          <w:sz w:val="20"/>
-          <w:szCs w:val="20"/>
-        </w:rPr>
-      </w:pPr>
-    </w:p>
-    <w:p>
-      <w:pPr>
-        <w:autoSpaceDE w:val="0"/>
-        <w:autoSpaceDN w:val="0"/>
-        <w:adjustRightInd w:val="0"/>
-        <w:spacing w:after="0" w:line="240" w:lineRule="auto"/>
-        <w:rPr>
-          <w:rFonts w:ascii="Arial" w:hAnsi="Arial" w:cs="Arial"/>
-          <w:sz w:val="20"/>
-          <w:szCs w:val="20"/>
-        </w:rPr>
-      </w:pPr>
-      <w:r>
-        <w:rPr>
-          <w:rFonts w:ascii="Arial" w:hAnsi="Arial" w:cs="Arial"/>
-          <w:sz w:val="20"/>
-          <w:szCs w:val="20"/>
-        </w:rPr>
-        <w:t xml:space="preserve">  1. TSX Telescope properties (aperture, </w:t>
+      <w:r>
+        <w:rPr>
+          <w:rFonts w:ascii="Arial" w:hAnsi="Arial" w:cs="Arial"/>
+          <w:sz w:val="20"/>
+          <w:szCs w:val="20"/>
+        </w:rPr>
+        <w:t xml:space="preserve">) must be entered correctly.  </w:t>
+      </w:r>
+    </w:p>
+    <w:p>
+      <w:pPr>
+        <w:autoSpaceDE w:val="0"/>
+        <w:autoSpaceDN w:val="0"/>
+        <w:adjustRightInd w:val="0"/>
+        <w:spacing w:after="0" w:line="240" w:lineRule="auto"/>
+        <w:rPr>
+          <w:rFonts w:ascii="Arial" w:hAnsi="Arial" w:cs="Arial"/>
+          <w:sz w:val="20"/>
+          <w:szCs w:val="20"/>
+        </w:rPr>
+      </w:pPr>
+      <w:r>
+        <w:rPr>
+          <w:rFonts w:ascii="Arial" w:hAnsi="Arial" w:cs="Arial"/>
+          <w:sz w:val="20"/>
+          <w:szCs w:val="20"/>
+        </w:rPr>
+        <w:t xml:space="preserve">  2. TSX Camera properties (scale, </w:t>
       </w:r>
       <w:proofErr w:type="spellStart"/>
       <w:r>
@@ -1389,7 +1439,49 @@
           <w:sz w:val="20"/>
           <w:szCs w:val="20"/>
         </w:rPr>
-        <w:t xml:space="preserve">  2. TSX Camera properties (scale, </w:t>
+        <w:t xml:space="preserve">  3. TSX must be running with an active image.  The image must be </w:t>
+      </w:r>
+    </w:p>
+    <w:p>
+      <w:pPr>
+        <w:autoSpaceDE w:val="0"/>
+        <w:autoSpaceDN w:val="0"/>
+        <w:adjustRightInd w:val="0"/>
+        <w:spacing w:after="0" w:line="240" w:lineRule="auto"/>
+        <w:rPr>
+          <w:rFonts w:ascii="Arial" w:hAnsi="Arial" w:cs="Arial"/>
+          <w:sz w:val="20"/>
+          <w:szCs w:val="20"/>
+        </w:rPr>
+      </w:pPr>
+      <w:r>
+        <w:rPr>
+          <w:rFonts w:ascii="Arial" w:hAnsi="Arial" w:cs="Arial"/>
+          <w:sz w:val="20"/>
+          <w:szCs w:val="20"/>
+        </w:rPr>
+        <w:t xml:space="preserve">     able to be successfully image-linked without using All-Sky.  </w:t>
+      </w:r>
+    </w:p>
+    <w:p>
+      <w:pPr>
+        <w:autoSpaceDE w:val="0"/>
+        <w:autoSpaceDN w:val="0"/>
+        <w:adjustRightInd w:val="0"/>
+        <w:spacing w:after="0" w:line="240" w:lineRule="auto"/>
+        <w:rPr>
+          <w:rFonts w:ascii="Arial" w:hAnsi="Arial" w:cs="Arial"/>
+          <w:sz w:val="20"/>
+          <w:szCs w:val="20"/>
+        </w:rPr>
+      </w:pPr>
+      <w:r>
+        <w:rPr>
+          <w:rFonts w:ascii="Arial" w:hAnsi="Arial" w:cs="Arial"/>
+          <w:sz w:val="20"/>
+          <w:szCs w:val="20"/>
+        </w:rPr>
+        <w:t xml:space="preserve">  4. TSX </w:t>
       </w:r>
       <w:proofErr w:type="spellStart"/>
       <w:r>
@@ -1398,7 +1490,7 @@
           <w:sz w:val="20"/>
           <w:szCs w:val="20"/>
         </w:rPr>
-        <w:t>etc</w:t>
+        <w:t>ImageLink</w:t>
       </w:r>
       <w:proofErr w:type="spellEnd"/>
       <w:r>
@@ -1407,70 +1499,7 @@
           <w:sz w:val="20"/>
           <w:szCs w:val="20"/>
         </w:rPr>
-        <w:t xml:space="preserve">) must be entered correctly.  </w:t>
-      </w:r>
-    </w:p>
-    <w:p>
-      <w:pPr>
-        <w:autoSpaceDE w:val="0"/>
-        <w:autoSpaceDN w:val="0"/>
-        <w:adjustRightInd w:val="0"/>
-        <w:spacing w:after="0" w:line="240" w:lineRule="auto"/>
-        <w:rPr>
-          <w:rFonts w:ascii="Arial" w:hAnsi="Arial" w:cs="Arial"/>
-          <w:sz w:val="20"/>
-          <w:szCs w:val="20"/>
-        </w:rPr>
-      </w:pPr>
-      <w:r>
-        <w:rPr>
-          <w:rFonts w:ascii="Arial" w:hAnsi="Arial" w:cs="Arial"/>
-          <w:sz w:val="20"/>
-          <w:szCs w:val="20"/>
-        </w:rPr>
-        <w:t xml:space="preserve">  3. TSX must be running with an active image.  The image must be </w:t>
-      </w:r>
-    </w:p>
-    <w:p>
-      <w:pPr>
-        <w:autoSpaceDE w:val="0"/>
-        <w:autoSpaceDN w:val="0"/>
-        <w:adjustRightInd w:val="0"/>
-        <w:spacing w:after="0" w:line="240" w:lineRule="auto"/>
-        <w:rPr>
-          <w:rFonts w:ascii="Arial" w:hAnsi="Arial" w:cs="Arial"/>
-          <w:sz w:val="20"/>
-          <w:szCs w:val="20"/>
-        </w:rPr>
-      </w:pPr>
-      <w:r>
-        <w:rPr>
-          <w:rFonts w:ascii="Arial" w:hAnsi="Arial" w:cs="Arial"/>
-          <w:sz w:val="20"/>
-          <w:szCs w:val="20"/>
-        </w:rPr>
-        <w:t xml:space="preserve">     able to be successfully image-linked without using All-Sky.  </w:t>
-      </w:r>
-    </w:p>
-    <w:p>
-      <w:pPr>
-        <w:autoSpaceDE w:val="0"/>
-        <w:autoSpaceDN w:val="0"/>
-        <w:adjustRightInd w:val="0"/>
-        <w:spacing w:after="0" w:line="240" w:lineRule="auto"/>
-        <w:rPr>
-          <w:rFonts w:ascii="Arial" w:hAnsi="Arial" w:cs="Arial"/>
-          <w:sz w:val="20"/>
-          <w:szCs w:val="20"/>
-        </w:rPr>
-      </w:pPr>
-      <w:r>
-        <w:rPr>
-          <w:rFonts w:ascii="Arial" w:hAnsi="Arial" w:cs="Arial"/>
-          <w:sz w:val="20"/>
-          <w:szCs w:val="20"/>
-        </w:rPr>
-        <w:t xml:space="preserve">  4. TSX </w:t>
+        <w:t xml:space="preserve"> All-Sky tab must have 'Use All Sky </w:t>
       </w:r>
       <w:proofErr w:type="spellStart"/>
       <w:r>
@@ -1488,7 +1517,7 @@
           <w:sz w:val="20"/>
           <w:szCs w:val="20"/>
         </w:rPr>
-        <w:t xml:space="preserve"> All-Sky tab must have 'Use All Sky </w:t>
+        <w:t xml:space="preserve"> for scripted </w:t>
       </w:r>
       <w:proofErr w:type="spellStart"/>
       <w:r>
@@ -1506,24 +1535,6 @@
           <w:sz w:val="20"/>
           <w:szCs w:val="20"/>
         </w:rPr>
-        <w:t xml:space="preserve"> for scripted </w:t>
-      </w:r>
-      <w:proofErr w:type="spellStart"/>
-      <w:r>
-        <w:rPr>
-          <w:rFonts w:ascii="Arial" w:hAnsi="Arial" w:cs="Arial"/>
-          <w:sz w:val="20"/>
-          <w:szCs w:val="20"/>
-        </w:rPr>
-        <w:t>ImageLink</w:t>
-      </w:r>
-      <w:proofErr w:type="spellEnd"/>
-      <w:r>
-        <w:rPr>
-          <w:rFonts w:ascii="Arial" w:hAnsi="Arial" w:cs="Arial"/>
-          <w:sz w:val="20"/>
-          <w:szCs w:val="20"/>
-        </w:rPr>
         <w:t xml:space="preserve">' unchecked. </w:t>
       </w:r>
     </w:p>
@@ -1573,8 +1584,6 @@
           <w:szCs w:val="20"/>
         </w:rPr>
       </w:pPr>
-      <w:bookmarkStart w:id="0" w:name="_GoBack"/>
-      <w:bookmarkEnd w:id="0"/>
     </w:p>
     <w:sectPr>
       <w:pgSz w:w="12240" w:h="15840"/>
@@ -1587,7 +1596,7 @@
 </file>
 
 <file path=word/numbering.xml><?xml version="1.0" encoding="utf-8"?>
-<w:numbering xmlns:wpc="http://schemas.microsoft.com/office/word/2010/wordprocessingCanvas" xmlns:cx="http://schemas.microsoft.com/office/drawing/2014/chartex" xmlns:cx1="http://schemas.microsoft.com/office/drawing/2015/9/8/chartex" xmlns:cx2="http://schemas.microsoft.com/office/drawing/2015/10/21/chartex" xmlns:cx3="http://schemas.microsoft.com/office/drawing/2016/5/9/chartex" xmlns:cx4="http://schemas.microsoft.com/office/drawing/2016/5/10/chartex" xmlns:cx5="http://schemas.microsoft.com/office/drawing/2016/5/11/chartex" xmlns:cx6="http://schemas.microsoft.com/office/drawing/2016/5/12/chartex" xmlns:cx7="http://schemas.microsoft.com/office/drawing/2016/5/13/chartex" xmlns:cx8="http://schemas.microsoft.com/office/drawing/2016/5/14/chartex" xmlns:mc="http://schemas.openxmlformats.org/markup-compatibility/2006" xmlns:aink="http://schemas.microsoft.com/office/drawing/2016/ink" xmlns:am3d="http://schemas.microsoft.com/office/drawing/2017/model3d" xmlns:o="urn:schemas-microsoft-com:office:office" xmlns:r="http://schemas.openxmlformats.org/officeDocument/2006/relationships" xmlns:m="http://schemas.openxmlformats.org/officeDocument/2006/math" xmlns:v="urn:schemas-microsoft-com:vml" xmlns:wp14="http://schemas.microsoft.com/office/word/2010/wordprocessingDrawing" xmlns:wp="http://schemas.openxmlformats.org/drawingml/2006/wordprocessingDrawing" xmlns:w10="urn:schemas-microsoft-com:office:word" xmlns:w="http://schemas.openxmlformats.org/wordprocessingml/2006/main" xmlns:w14="http://schemas.microsoft.com/office/word/2010/wordml" xmlns:w15="http://schemas.microsoft.com/office/word/2012/wordml" xmlns:w16cex="http://schemas.microsoft.com/office/word/2018/wordml/cex" xmlns:w16cid="http://schemas.microsoft.com/office/word/2016/wordml/cid" xmlns:w16="http://schemas.microsoft.com/office/word/2018/wordml" xmlns:w16se="http://schemas.microsoft.com/office/word/2015/wordml/symex" xmlns:wpg="http://schemas.microsoft.com/office/word/2010/wordprocessingGroup" xmlns:wpi="http://schemas.microsoft.com/office/word/2010/wordprocessingInk" xmlns:wne="http://schemas.microsoft.com/office/word/2006/wordml" xmlns:wps="http://schemas.microsoft.com/office/word/2010/wordprocessingShape" mc:Ignorable="w14 w15 w16se w16cid w16 w16cex wp14">
+<w:numbering xmlns:wpc="http://schemas.microsoft.com/office/word/2010/wordprocessingCanvas" xmlns:cx="http://schemas.microsoft.com/office/drawing/2014/chartex" xmlns:cx1="http://schemas.microsoft.com/office/drawing/2015/9/8/chartex" xmlns:cx2="http://schemas.microsoft.com/office/drawing/2015/10/21/chartex" xmlns:cx3="http://schemas.microsoft.com/office/drawing/2016/5/9/chartex" xmlns:cx4="http://schemas.microsoft.com/office/drawing/2016/5/10/chartex" xmlns:cx5="http://schemas.microsoft.com/office/drawing/2016/5/11/chartex" xmlns:cx6="http://schemas.microsoft.com/office/drawing/2016/5/12/chartex" xmlns:cx7="http://schemas.microsoft.com/office/drawing/2016/5/13/chartex" xmlns:cx8="http://schemas.microsoft.com/office/drawing/2016/5/14/chartex" xmlns:mc="http://schemas.openxmlformats.org/markup-compatibility/2006" xmlns:aink="http://schemas.microsoft.com/office/drawing/2016/ink" xmlns:am3d="http://schemas.microsoft.com/office/drawing/2017/model3d" xmlns:o="urn:schemas-microsoft-com:office:office" xmlns:oel="http://schemas.microsoft.com/office/2019/extlst" xmlns:r="http://schemas.openxmlformats.org/officeDocument/2006/relationships" xmlns:m="http://schemas.openxmlformats.org/officeDocument/2006/math" xmlns:v="urn:schemas-microsoft-com:vml" xmlns:wp14="http://schemas.microsoft.com/office/word/2010/wordprocessingDrawing" xmlns:wp="http://schemas.openxmlformats.org/drawingml/2006/wordprocessingDrawing" xmlns:w10="urn:schemas-microsoft-com:office:word" xmlns:w="http://schemas.openxmlformats.org/wordprocessingml/2006/main" xmlns:w14="http://schemas.microsoft.com/office/word/2010/wordml" xmlns:w15="http://schemas.microsoft.com/office/word/2012/wordml" xmlns:w16cex="http://schemas.microsoft.com/office/word/2018/wordml/cex" xmlns:w16cid="http://schemas.microsoft.com/office/word/2016/wordml/cid" xmlns:w16="http://schemas.microsoft.com/office/word/2018/wordml" xmlns:w16du="http://schemas.microsoft.com/office/word/2023/wordml/word16du" xmlns:w16sdtdh="http://schemas.microsoft.com/office/word/2020/wordml/sdtdatahash" xmlns:w16sdtfl="http://schemas.microsoft.com/office/word/2024/wordml/sdtformatlock" xmlns:w16se="http://schemas.microsoft.com/office/word/2015/wordml/symex" xmlns:wpg="http://schemas.microsoft.com/office/word/2010/wordprocessingGroup" xmlns:wpi="http://schemas.microsoft.com/office/word/2010/wordprocessingInk" xmlns:wne="http://schemas.microsoft.com/office/word/2006/wordml" xmlns:wps="http://schemas.microsoft.com/office/word/2010/wordprocessingShape" mc:Ignorable="w14 w15 w16se w16cid w16 w16cex w16sdtdh w16sdtfl w16du wp14">
   <w:abstractNum w:abstractNumId="0" w15:restartNumberingAfterBreak="0">
     <w:nsid w:val="69965A6C"/>
     <w:multiLevelType w:val="hybridMultilevel"/>
@@ -1677,14 +1686,14 @@
       </w:pPr>
     </w:lvl>
   </w:abstractNum>
-  <w:num w:numId="1">
+  <w:num w:numId="1" w16cid:durableId="1237591736">
     <w:abstractNumId w:val="0"/>
   </w:num>
 </w:numbering>
 </file>
 
 <file path=word/styles.xml><?xml version="1.0" encoding="utf-8"?>
-<w:styles xmlns:mc="http://schemas.openxmlformats.org/markup-compatibility/2006" xmlns:r="http://schemas.openxmlformats.org/officeDocument/2006/relationships" xmlns:w="http://schemas.openxmlformats.org/wordprocessingml/2006/main" xmlns:w14="http://schemas.microsoft.com/office/word/2010/wordml" xmlns:w15="http://schemas.microsoft.com/office/word/2012/wordml" xmlns:w16cex="http://schemas.microsoft.com/office/word/2018/wordml/cex" xmlns:w16cid="http://schemas.microsoft.com/office/word/2016/wordml/cid" xmlns:w16="http://schemas.microsoft.com/office/word/2018/wordml" xmlns:w16se="http://schemas.microsoft.com/office/word/2015/wordml/symex" mc:Ignorable="w14 w15 w16se w16cid w16 w16cex">
+<w:styles xmlns:mc="http://schemas.openxmlformats.org/markup-compatibility/2006" xmlns:r="http://schemas.openxmlformats.org/officeDocument/2006/relationships" xmlns:w="http://schemas.openxmlformats.org/wordprocessingml/2006/main" xmlns:w14="http://schemas.microsoft.com/office/word/2010/wordml" xmlns:w15="http://schemas.microsoft.com/office/word/2012/wordml" xmlns:w16cex="http://schemas.microsoft.com/office/word/2018/wordml/cex" xmlns:w16cid="http://schemas.microsoft.com/office/word/2016/wordml/cid" xmlns:w16="http://schemas.microsoft.com/office/word/2018/wordml" xmlns:w16du="http://schemas.microsoft.com/office/word/2023/wordml/word16du" xmlns:w16sdtdh="http://schemas.microsoft.com/office/word/2020/wordml/sdtdatahash" xmlns:w16sdtfl="http://schemas.microsoft.com/office/word/2024/wordml/sdtformatlock" xmlns:w16se="http://schemas.microsoft.com/office/word/2015/wordml/symex" mc:Ignorable="w14 w15 w16se w16cid w16 w16cex w16sdtdh w16sdtfl w16du">
   <w:docDefaults>
     <w:rPrDefault>
       <w:rPr>
@@ -1806,6 +1815,7 @@
     <w:lsdException w:name="HTML Sample" w:semiHidden="1" w:unhideWhenUsed="1"/>
     <w:lsdException w:name="HTML Typewriter" w:semiHidden="1" w:unhideWhenUsed="1"/>
     <w:lsdException w:name="HTML Variable" w:semiHidden="1" w:unhideWhenUsed="1"/>
+    <w:lsdException w:name="Normal Table" w:semiHidden="1" w:unhideWhenUsed="1"/>
     <w:lsdException w:name="annotation subject" w:semiHidden="1" w:unhideWhenUsed="1"/>
     <w:lsdException w:name="No List" w:semiHidden="1" w:unhideWhenUsed="1"/>
     <w:lsdException w:name="Outline List 1" w:semiHidden="1" w:unhideWhenUsed="1"/>
@@ -1849,8 +1859,10 @@
     <w:lsdException w:name="Table Elegant" w:semiHidden="1" w:unhideWhenUsed="1"/>
     <w:lsdException w:name="Table Professional" w:semiHidden="1" w:unhideWhenUsed="1"/>
     <w:lsdException w:name="Table Subtle 1" w:semiHidden="1" w:unhideWhenUsed="1"/>
+    <w:lsdException w:name="Table Subtle 2" w:semiHidden="1" w:unhideWhenUsed="1"/>
     <w:lsdException w:name="Table Web 1" w:semiHidden="1" w:unhideWhenUsed="1"/>
     <w:lsdException w:name="Table Web 2" w:semiHidden="1" w:unhideWhenUsed="1"/>
+    <w:lsdException w:name="Table Web 3" w:semiHidden="1" w:unhideWhenUsed="1"/>
     <w:lsdException w:name="Balloon Text" w:semiHidden="1" w:unhideWhenUsed="1"/>
     <w:lsdException w:name="Table Grid" w:uiPriority="39"/>
     <w:lsdException w:name="Table Theme" w:semiHidden="1" w:unhideWhenUsed="1"/>
@@ -2082,6 +2094,7 @@
   <w:style w:type="character" w:default="1" w:styleId="DefaultParagraphFont">
     <w:name w:val="Default Paragraph Font"/>
     <w:uiPriority w:val="1"/>
+    <w:semiHidden/>
     <w:unhideWhenUsed/>
   </w:style>
   <w:style w:type="table" w:default="1" w:styleId="TableNormal">

</xml_diff>